<commit_message>
update figure labels, paper
</commit_message>
<xml_diff>
--- a/Paper/Iteration_1/Paper_Submit_Revised.docx
+++ b/Paper/Iteration_1/Paper_Submit_Revised.docx
@@ -1,6 +1,6 @@
 
 <file path=word/document.xml><?xml version="1.0" encoding="utf-8"?>
-<w:document xmlns:wpc="http://schemas.microsoft.com/office/word/2010/wordprocessingCanvas" xmlns:cx="http://schemas.microsoft.com/office/drawing/2014/chartex" xmlns:cx1="http://schemas.microsoft.com/office/drawing/2015/9/8/chartex" xmlns:cx2="http://schemas.microsoft.com/office/drawing/2015/10/21/chartex" xmlns:cx3="http://schemas.microsoft.com/office/drawing/2016/5/9/chartex" xmlns:cx4="http://schemas.microsoft.com/office/drawing/2016/5/10/chartex" xmlns:cx5="http://schemas.microsoft.com/office/drawing/2016/5/11/chartex" xmlns:cx6="http://schemas.microsoft.com/office/drawing/2016/5/12/chartex" xmlns:cx7="http://schemas.microsoft.com/office/drawing/2016/5/13/chartex" xmlns:cx8="http://schemas.microsoft.com/office/drawing/2016/5/14/chartex" xmlns:mc="http://schemas.openxmlformats.org/markup-compatibility/2006" xmlns:aink="http://schemas.microsoft.com/office/drawing/2016/ink" xmlns:am3d="http://schemas.microsoft.com/office/drawing/2017/model3d" xmlns:o="urn:schemas-microsoft-com:office:office" xmlns:r="http://schemas.openxmlformats.org/officeDocument/2006/relationships" xmlns:m="http://schemas.openxmlformats.org/officeDocument/2006/math" xmlns:v="urn:schemas-microsoft-com:vml" xmlns:wp14="http://schemas.microsoft.com/office/word/2010/wordprocessingDrawing" xmlns:wp="http://schemas.openxmlformats.org/drawingml/2006/wordprocessingDrawing" xmlns:w10="urn:schemas-microsoft-com:office:word" xmlns:w="http://schemas.openxmlformats.org/wordprocessingml/2006/main" xmlns:w14="http://schemas.microsoft.com/office/word/2010/wordml" xmlns:w15="http://schemas.microsoft.com/office/word/2012/wordml" xmlns:w16cex="http://schemas.microsoft.com/office/word/2018/wordml/cex" xmlns:w16cid="http://schemas.microsoft.com/office/word/2016/wordml/cid" xmlns:w16="http://schemas.microsoft.com/office/word/2018/wordml" xmlns:w16se="http://schemas.microsoft.com/office/word/2015/wordml/symex" xmlns:wpg="http://schemas.microsoft.com/office/word/2010/wordprocessingGroup" xmlns:wpi="http://schemas.microsoft.com/office/word/2010/wordprocessingInk" xmlns:wne="http://schemas.microsoft.com/office/word/2006/wordml" xmlns:wps="http://schemas.microsoft.com/office/word/2010/wordprocessingShape" mc:Ignorable="w14 w15 w16se w16cid w16 w16cex wp14">
+<w:document xmlns:wpc="http://schemas.microsoft.com/office/word/2010/wordprocessingCanvas" xmlns:cx="http://schemas.microsoft.com/office/drawing/2014/chartex" xmlns:cx1="http://schemas.microsoft.com/office/drawing/2015/9/8/chartex" xmlns:cx2="http://schemas.microsoft.com/office/drawing/2015/10/21/chartex" xmlns:cx3="http://schemas.microsoft.com/office/drawing/2016/5/9/chartex" xmlns:cx4="http://schemas.microsoft.com/office/drawing/2016/5/10/chartex" xmlns:cx5="http://schemas.microsoft.com/office/drawing/2016/5/11/chartex" xmlns:cx6="http://schemas.microsoft.com/office/drawing/2016/5/12/chartex" xmlns:cx7="http://schemas.microsoft.com/office/drawing/2016/5/13/chartex" xmlns:cx8="http://schemas.microsoft.com/office/drawing/2016/5/14/chartex" xmlns:mc="http://schemas.openxmlformats.org/markup-compatibility/2006" xmlns:aink="http://schemas.microsoft.com/office/drawing/2016/ink" xmlns:am3d="http://schemas.microsoft.com/office/drawing/2017/model3d" xmlns:o="urn:schemas-microsoft-com:office:office" xmlns:oel="http://schemas.microsoft.com/office/2019/extlst" xmlns:r="http://schemas.openxmlformats.org/officeDocument/2006/relationships" xmlns:m="http://schemas.openxmlformats.org/officeDocument/2006/math" xmlns:v="urn:schemas-microsoft-com:vml" xmlns:wp14="http://schemas.microsoft.com/office/word/2010/wordprocessingDrawing" xmlns:wp="http://schemas.openxmlformats.org/drawingml/2006/wordprocessingDrawing" xmlns:w10="urn:schemas-microsoft-com:office:word" xmlns:w="http://schemas.openxmlformats.org/wordprocessingml/2006/main" xmlns:w14="http://schemas.microsoft.com/office/word/2010/wordml" xmlns:w15="http://schemas.microsoft.com/office/word/2012/wordml" xmlns:w16cex="http://schemas.microsoft.com/office/word/2018/wordml/cex" xmlns:w16cid="http://schemas.microsoft.com/office/word/2016/wordml/cid" xmlns:w16="http://schemas.microsoft.com/office/word/2018/wordml" xmlns:w16sdtdh="http://schemas.microsoft.com/office/word/2020/wordml/sdtdatahash" xmlns:w16se="http://schemas.microsoft.com/office/word/2015/wordml/symex" xmlns:wpg="http://schemas.microsoft.com/office/word/2010/wordprocessingGroup" xmlns:wpi="http://schemas.microsoft.com/office/word/2010/wordprocessingInk" xmlns:wne="http://schemas.microsoft.com/office/word/2006/wordml" xmlns:wps="http://schemas.microsoft.com/office/word/2010/wordprocessingShape" mc:Ignorable="w14 w15 w16se w16cid w16 w16cex w16sdtdh wp14">
   <w:body>
     <w:p>
       <w:pPr>
@@ -2565,36 +2565,62 @@
           <w:t xml:space="preserve"> (Supplementary Figure </w:t>
         </w:r>
       </w:ins>
-      <w:ins w:id="245" w:author="Anderson, Brian" w:date="2023-08-19T10:54:00Z">
-        <w:r>
-          <w:t>2</w:t>
-        </w:r>
-      </w:ins>
-      <w:ins w:id="246" w:author="Anderson, Brian" w:date="2023-08-09T16:51:00Z">
+      <w:ins w:id="245" w:author="Mark Anderson" w:date="2023-08-30T12:11:00Z">
+        <w:r>
+          <w:t>1</w:t>
+        </w:r>
+      </w:ins>
+      <w:ins w:id="246" w:author="Anderson, Brian" w:date="2023-08-19T10:54:00Z">
+        <w:del w:id="247" w:author="Mark Anderson" w:date="2023-08-30T12:11:00Z">
+          <w:r>
+            <w:delText>2</w:delText>
+          </w:r>
+        </w:del>
+      </w:ins>
+      <w:ins w:id="248" w:author="Anderson, Brian" w:date="2023-08-09T16:51:00Z">
         <w:r>
           <w:t>)</w:t>
         </w:r>
       </w:ins>
-      <w:ins w:id="247" w:author="Anderson, Brian" w:date="2023-08-09T16:25:00Z">
+      <w:ins w:id="249" w:author="Anderson, Brian" w:date="2023-08-09T16:25:00Z">
         <w:r>
           <w:t xml:space="preserve">, </w:t>
         </w:r>
       </w:ins>
-      <w:ins w:id="248" w:author="Anderson, Brian" w:date="2023-08-09T16:58:00Z">
+      <w:ins w:id="250" w:author="Anderson, Brian" w:date="2023-08-09T16:58:00Z">
         <w:r>
           <w:t>loosely based on the 24 default colors available with</w:t>
         </w:r>
       </w:ins>
-      <w:ins w:id="249" w:author="Anderson, Brian" w:date="2023-08-09T16:25:00Z">
+      <w:ins w:id="251" w:author="Anderson, Brian" w:date="2023-08-09T16:25:00Z">
         <w:r>
           <w:t xml:space="preserve">in Pinnacle. </w:t>
         </w:r>
-        <w:bookmarkStart w:id="250" w:name="_Hlk143865283"/>
+        <w:bookmarkStart w:id="252" w:name="_Hlk143865283"/>
         <w:r>
           <w:t>T</w:t>
         </w:r>
         <w:r>
-          <w:t xml:space="preserve">arget color selection was based on </w:t>
+          <w:t>arget color selection</w:t>
+        </w:r>
+      </w:ins>
+      <w:ins w:id="253" w:author="Mark Anderson" w:date="2023-08-30T12:18:00Z">
+        <w:r>
+          <w:t xml:space="preserve"> </w:t>
+        </w:r>
+        <w:r>
+          <w:t>(</w:t>
+        </w:r>
+        <w:r>
+          <w:t>Supplementary Figure 2</w:t>
+        </w:r>
+        <w:r>
+          <w:t>)</w:t>
+        </w:r>
+      </w:ins>
+      <w:ins w:id="254" w:author="Anderson, Brian" w:date="2023-08-09T16:25:00Z">
+        <w:r>
+          <w:t xml:space="preserve"> was based on </w:t>
         </w:r>
         <w:r>
           <w:t xml:space="preserve">discussions with physicists and physicians </w:t>
@@ -2606,7 +2632,17 @@
           <w:t xml:space="preserve"> and</w:t>
         </w:r>
         <w:r>
-          <w:t xml:space="preserve"> reflect the</w:t>
+          <w:t xml:space="preserve"> reflect</w:t>
+        </w:r>
+      </w:ins>
+      <w:ins w:id="255" w:author="Mark Anderson" w:date="2023-08-30T12:10:00Z">
+        <w:r>
+          <w:t>s</w:t>
+        </w:r>
+      </w:ins>
+      <w:ins w:id="256" w:author="Anderson, Brian" w:date="2023-08-09T16:25:00Z">
+        <w:r>
+          <w:t xml:space="preserve"> the</w:t>
         </w:r>
         <w:r>
           <w:t xml:space="preserve"> available literature</w:t>
@@ -2631,39 +2667,39 @@
           <w:fldChar w:fldCharType="end"/>
         </w:r>
       </w:ins>
-      <w:ins w:id="251" w:author="Anderson, Brian" w:date="2023-08-09T16:59:00Z">
+      <w:ins w:id="257" w:author="Anderson, Brian" w:date="2023-08-09T16:59:00Z">
         <w:r>
           <w:t>.</w:t>
         </w:r>
       </w:ins>
-      <w:ins w:id="252" w:author="Anderson, Brian" w:date="2023-08-09T17:00:00Z">
+      <w:ins w:id="258" w:author="Anderson, Brian" w:date="2023-08-09T17:00:00Z">
         <w:r>
           <w:t xml:space="preserve"> Due to the informal nature</w:t>
         </w:r>
       </w:ins>
-      <w:ins w:id="253" w:author="Anderson, Brian" w:date="2023-08-19T10:56:00Z">
+      <w:ins w:id="259" w:author="Anderson, Brian" w:date="2023-08-19T10:56:00Z">
         <w:r>
           <w:t xml:space="preserve"> of color selection</w:t>
         </w:r>
       </w:ins>
-      <w:ins w:id="254" w:author="Anderson, Brian" w:date="2023-08-09T17:00:00Z">
+      <w:ins w:id="260" w:author="Anderson, Brian" w:date="2023-08-09T17:00:00Z">
         <w:r>
           <w:t xml:space="preserve"> and difficulty achieving consensus, colors remain fully customizable within the program.</w:t>
         </w:r>
       </w:ins>
-      <w:bookmarkEnd w:id="250"/>
+      <w:bookmarkEnd w:id="252"/>
     </w:p>
     <w:p>
       <w:pPr>
         <w:rPr>
-          <w:ins w:id="255" w:author="Anderson, Brian (external email)" w:date="2023-08-25T13:52:00Z"/>
+          <w:ins w:id="261" w:author="Anderson, Brian (external email)" w:date="2023-08-25T13:52:00Z"/>
         </w:rPr>
       </w:pPr>
-      <w:bookmarkStart w:id="256" w:name="_Hlk134180832"/>
+      <w:bookmarkStart w:id="262" w:name="_Hlk134180832"/>
       <w:r>
         <w:t xml:space="preserve">The program </w:t>
       </w:r>
-      <w:bookmarkEnd w:id="256"/>
+      <w:bookmarkEnd w:id="262"/>
       <w:r>
         <w:t>workflow</w:t>
       </w:r>
@@ -2724,12 +2760,12 @@
       <w:r>
         <w:t>Resulting output is compatible with all treatment planning systems which utilize the DICOM</w:t>
       </w:r>
-      <w:ins w:id="257" w:author="Anderson, Brian" w:date="2023-08-06T14:47:00Z">
+      <w:ins w:id="263" w:author="Anderson, Brian" w:date="2023-08-06T14:47:00Z">
         <w:r>
           <w:t xml:space="preserve">-RT </w:t>
         </w:r>
       </w:ins>
-      <w:del w:id="258" w:author="Anderson, Brian" w:date="2023-08-06T14:47:00Z">
+      <w:del w:id="264" w:author="Anderson, Brian" w:date="2023-08-06T14:47:00Z">
         <w:r>
           <w:delText xml:space="preserve"> </w:delText>
         </w:r>
@@ -2741,12 +2777,12 @@
     <w:p>
       <w:pPr>
         <w:rPr>
-          <w:del w:id="259" w:author="Anderson, Brian (external email)" w:date="2023-08-25T13:52:00Z"/>
-          <w:moveTo w:id="260" w:author="Anderson, Brian (external email)" w:date="2023-08-25T13:52:00Z"/>
+          <w:del w:id="265" w:author="Anderson, Brian (external email)" w:date="2023-08-25T13:52:00Z"/>
+          <w:moveTo w:id="266" w:author="Anderson, Brian (external email)" w:date="2023-08-25T13:52:00Z"/>
         </w:rPr>
       </w:pPr>
-      <w:moveToRangeStart w:id="261" w:author="Anderson, Brian (external email)" w:date="2023-08-25T13:52:00Z" w:name="move143863937"/>
-      <w:moveTo w:id="262" w:author="Anderson, Brian (external email)" w:date="2023-08-25T13:52:00Z">
+      <w:moveToRangeStart w:id="267" w:author="Anderson, Brian (external email)" w:date="2023-08-25T13:52:00Z" w:name="move143863937"/>
+      <w:moveTo w:id="268" w:author="Anderson, Brian (external email)" w:date="2023-08-25T13:52:00Z">
         <w:r>
           <w:t xml:space="preserve">The program was piloted </w:t>
         </w:r>
@@ -2757,16 +2793,29 @@
           <w:t xml:space="preserve">at multiple sites with Eclipse </w:t>
         </w:r>
         <w:r>
-          <w:t xml:space="preserve">v15.6 </w:t>
-        </w:r>
-        <w:r>
-          <w:t xml:space="preserve">(JR, KW, DH), Pinnacle </w:t>
+          <w:t>v15.6</w:t>
+        </w:r>
+        <w:del w:id="269" w:author="Mark Anderson" w:date="2023-08-30T12:17:00Z">
+          <w:r>
+            <w:delText xml:space="preserve"> </w:delText>
+          </w:r>
+          <w:r>
+            <w:delText>(JR, KW, DH)</w:delText>
+          </w:r>
+        </w:del>
+        <w:r>
+          <w:t xml:space="preserve">, Pinnacle </w:t>
         </w:r>
         <w:r>
           <w:t xml:space="preserve">v16.2.1 </w:t>
         </w:r>
-        <w:r>
-          <w:t>(RZ) and Raystation</w:t>
+        <w:del w:id="270" w:author="Mark Anderson" w:date="2023-08-30T12:17:00Z">
+          <w:r>
+            <w:delText xml:space="preserve">(RZ) </w:delText>
+          </w:r>
+        </w:del>
+        <w:r>
+          <w:t>and Raystation</w:t>
         </w:r>
         <w:r>
           <w:rPr>
@@ -2778,7 +2827,15 @@
           <w:t xml:space="preserve"> v12.1</w:t>
         </w:r>
         <w:r>
-          <w:t xml:space="preserve"> (CE) to ensure compatibility</w:t>
+          <w:t xml:space="preserve"> </w:t>
+        </w:r>
+        <w:del w:id="271" w:author="Mark Anderson" w:date="2023-08-30T12:17:00Z">
+          <w:r>
+            <w:delText xml:space="preserve">(CE) </w:delText>
+          </w:r>
+        </w:del>
+        <w:r>
+          <w:t>to ensure compatibility</w:t>
         </w:r>
         <w:r>
           <w:t xml:space="preserve"> across</w:t>
@@ -2796,35 +2853,35 @@
           <w:t xml:space="preserve"> Feedback was collected and used for program evaluation and improvement</w:t>
         </w:r>
       </w:moveTo>
-      <w:ins w:id="263" w:author="Anderson, Brian (external email)" w:date="2023-08-25T13:53:00Z">
+      <w:ins w:id="272" w:author="Anderson, Brian (external email)" w:date="2023-08-25T13:53:00Z">
         <w:r>
           <w:t>, see below</w:t>
         </w:r>
       </w:ins>
-      <w:moveTo w:id="264" w:author="Anderson, Brian (external email)" w:date="2023-08-25T13:52:00Z">
+      <w:moveTo w:id="273" w:author="Anderson, Brian (external email)" w:date="2023-08-25T13:52:00Z">
         <w:r>
           <w:t>.</w:t>
         </w:r>
       </w:moveTo>
     </w:p>
-    <w:moveToRangeEnd w:id="261"/>
+    <w:moveToRangeEnd w:id="267"/>
     <w:p>
       <w:pPr>
         <w:rPr>
-          <w:ins w:id="265" w:author="Anderson, Brian" w:date="2023-08-06T14:47:00Z"/>
+          <w:ins w:id="274" w:author="Anderson, Brian" w:date="2023-08-06T14:47:00Z"/>
         </w:rPr>
       </w:pPr>
     </w:p>
     <w:p>
       <w:pPr>
         <w:rPr>
-          <w:del w:id="266" w:author="Anderson, Brian" w:date="2023-08-06T14:48:00Z"/>
+          <w:del w:id="275" w:author="Anderson, Brian" w:date="2023-08-06T14:48:00Z"/>
         </w:rPr>
       </w:pPr>
       <w:r>
         <w:t xml:space="preserve">The language of the structures within each </w:t>
       </w:r>
-      <w:del w:id="267" w:author="Anderson, Brian" w:date="2023-08-06T14:47:00Z">
+      <w:del w:id="276" w:author="Anderson, Brian" w:date="2023-08-06T14:47:00Z">
         <w:r>
           <w:delText xml:space="preserve"> </w:delText>
         </w:r>
@@ -2832,7 +2889,7 @@
           <w:delText xml:space="preserve"> </w:delText>
         </w:r>
       </w:del>
-      <w:del w:id="268" w:author="Anderson, Brian" w:date="2023-08-06T14:48:00Z">
+      <w:del w:id="277" w:author="Anderson, Brian" w:date="2023-08-06T14:48:00Z">
         <w:r>
           <w:delText xml:space="preserve">DICOM files </w:delText>
         </w:r>
@@ -2990,12 +3047,12 @@
       <w:r>
         <w:t xml:space="preserve"> if Spanish or French translations are not available. </w:t>
       </w:r>
-      <w:ins w:id="269" w:author="Anderson, Brian" w:date="2023-08-09T16:39:00Z">
+      <w:ins w:id="278" w:author="Anderson, Brian" w:date="2023-08-09T16:39:00Z">
         <w:r>
           <w:t>Per TG-263, structures can be referred to as ‘primary’</w:t>
         </w:r>
       </w:ins>
-      <w:ins w:id="270" w:author="Anderson, Brian" w:date="2023-08-19T10:56:00Z">
+      <w:ins w:id="279" w:author="Anderson, Brian" w:date="2023-08-19T10:56:00Z">
         <w:r>
           <w:t xml:space="preserve"> (e.g., ‘</w:t>
         </w:r>
@@ -3008,12 +3065,12 @@
           <w:t>’)</w:t>
         </w:r>
       </w:ins>
-      <w:ins w:id="271" w:author="Anderson, Brian" w:date="2023-08-09T16:39:00Z">
+      <w:ins w:id="280" w:author="Anderson, Brian" w:date="2023-08-09T16:39:00Z">
         <w:r>
           <w:t xml:space="preserve"> or ‘reverse’ order</w:t>
         </w:r>
       </w:ins>
-      <w:ins w:id="272" w:author="Anderson, Brian" w:date="2023-08-19T10:56:00Z">
+      <w:ins w:id="281" w:author="Anderson, Brian" w:date="2023-08-19T10:56:00Z">
         <w:r>
           <w:t xml:space="preserve"> (e.g., ‘</w:t>
         </w:r>
@@ -3026,26 +3083,26 @@
           <w:t>’</w:t>
         </w:r>
       </w:ins>
-      <w:ins w:id="273" w:author="Anderson, Brian" w:date="2023-08-19T10:57:00Z">
+      <w:ins w:id="282" w:author="Anderson, Brian" w:date="2023-08-19T10:57:00Z">
         <w:r>
           <w:t>)</w:t>
         </w:r>
       </w:ins>
-      <w:ins w:id="274" w:author="Anderson, Brian" w:date="2023-08-09T16:39:00Z">
+      <w:ins w:id="283" w:author="Anderson, Brian" w:date="2023-08-09T16:39:00Z">
         <w:r>
           <w:t xml:space="preserve">. </w:t>
         </w:r>
       </w:ins>
-      <w:ins w:id="275" w:author="Anderson, Brian (external email)" w:date="2023-08-25T13:52:00Z">
+      <w:ins w:id="284" w:author="Anderson, Brian (external email)" w:date="2023-08-25T13:52:00Z">
         <w:r>
           <w:t>After discussion with the piloting physicians and physicists</w:t>
         </w:r>
       </w:ins>
-      <w:ins w:id="276" w:author="Ryckman, Jeffrey" w:date="2023-08-21T07:51:00Z">
-        <w:del w:id="277" w:author="Anderson, Brian (external email)" w:date="2023-08-25T13:52:00Z">
+      <w:ins w:id="285" w:author="Ryckman, Jeffrey" w:date="2023-08-21T07:51:00Z">
+        <w:del w:id="286" w:author="Anderson, Brian (external email)" w:date="2023-08-25T13:52:00Z">
           <w:r>
             <w:rPr>
-              <w:rPrChange w:id="278" w:author="Ryckman, Jeffrey" w:date="2023-08-21T07:51:00Z">
+              <w:rPrChange w:id="287" w:author="Ryckman, Jeffrey" w:date="2023-08-21T07:51:00Z">
                 <w:rPr>
                   <w:b/>
                   <w:bCs/>
@@ -3057,7 +3114,7 @@
         </w:del>
         <w:r>
           <w:rPr>
-            <w:rPrChange w:id="279" w:author="Ryckman, Jeffrey" w:date="2023-08-21T07:51:00Z">
+            <w:rPrChange w:id="288" w:author="Ryckman, Jeffrey" w:date="2023-08-21T07:51:00Z">
               <w:rPr>
                 <w:b/>
                 <w:bCs/>
@@ -3067,16 +3124,16 @@
           <w:t>, the program orders the structures using a combination of primary and reverse orders</w:t>
         </w:r>
       </w:ins>
-      <w:ins w:id="280" w:author="Anderson, Brian (external email)" w:date="2023-08-25T13:53:00Z">
+      <w:ins w:id="289" w:author="Anderson, Brian (external email)" w:date="2023-08-25T13:53:00Z">
         <w:r>
           <w:t xml:space="preserve"> to best</w:t>
         </w:r>
       </w:ins>
-      <w:ins w:id="281" w:author="Ryckman, Jeffrey" w:date="2023-08-21T07:51:00Z">
-        <w:del w:id="282" w:author="Anderson, Brian (external email)" w:date="2023-08-25T13:53:00Z">
+      <w:ins w:id="290" w:author="Ryckman, Jeffrey" w:date="2023-08-21T07:51:00Z">
+        <w:del w:id="291" w:author="Anderson, Brian (external email)" w:date="2023-08-25T13:53:00Z">
           <w:r>
             <w:rPr>
-              <w:rPrChange w:id="283" w:author="Ryckman, Jeffrey" w:date="2023-08-21T07:51:00Z">
+              <w:rPrChange w:id="292" w:author="Ryckman, Jeffrey" w:date="2023-08-21T07:51:00Z">
                 <w:rPr>
                   <w:b/>
                   <w:bCs/>
@@ -3088,7 +3145,7 @@
         </w:del>
         <w:r>
           <w:rPr>
-            <w:rPrChange w:id="284" w:author="Ryckman, Jeffrey" w:date="2023-08-21T07:51:00Z">
+            <w:rPrChange w:id="293" w:author="Ryckman, Jeffrey" w:date="2023-08-21T07:51:00Z">
               <w:rPr>
                 <w:b/>
                 <w:bCs/>
@@ -3097,10 +3154,10 @@
           </w:rPr>
           <w:t xml:space="preserve"> reflect</w:t>
         </w:r>
-        <w:del w:id="285" w:author="Anderson, Brian (external email)" w:date="2023-08-25T13:53:00Z">
+        <w:del w:id="294" w:author="Anderson, Brian (external email)" w:date="2023-08-25T13:53:00Z">
           <w:r>
             <w:rPr>
-              <w:rPrChange w:id="286" w:author="Ryckman, Jeffrey" w:date="2023-08-21T07:51:00Z">
+              <w:rPrChange w:id="295" w:author="Ryckman, Jeffrey" w:date="2023-08-21T07:51:00Z">
                 <w:rPr>
                   <w:b/>
                   <w:bCs/>
@@ -3112,7 +3169,7 @@
         </w:del>
         <w:r>
           <w:rPr>
-            <w:rPrChange w:id="287" w:author="Ryckman, Jeffrey" w:date="2023-08-21T07:51:00Z">
+            <w:rPrChange w:id="296" w:author="Ryckman, Jeffrey" w:date="2023-08-21T07:51:00Z">
               <w:rPr>
                 <w:b/>
                 <w:bCs/>
@@ -3121,10 +3178,10 @@
           </w:rPr>
           <w:t xml:space="preserve"> natural language </w:t>
         </w:r>
-        <w:del w:id="288" w:author="Anderson, Brian (external email)" w:date="2023-08-25T13:53:00Z">
+        <w:del w:id="297" w:author="Anderson, Brian (external email)" w:date="2023-08-25T13:53:00Z">
           <w:r>
             <w:rPr>
-              <w:rPrChange w:id="289" w:author="Ryckman, Jeffrey" w:date="2023-08-21T07:51:00Z">
+              <w:rPrChange w:id="298" w:author="Ryckman, Jeffrey" w:date="2023-08-21T07:51:00Z">
                 <w:rPr>
                   <w:b/>
                   <w:bCs/>
@@ -3136,7 +3193,7 @@
         </w:del>
         <w:r>
           <w:rPr>
-            <w:rPrChange w:id="290" w:author="Ryckman, Jeffrey" w:date="2023-08-21T07:51:00Z">
+            <w:rPrChange w:id="299" w:author="Ryckman, Jeffrey" w:date="2023-08-21T07:51:00Z">
               <w:rPr>
                 <w:b/>
                 <w:bCs/>
@@ -3145,10 +3202,10 @@
           </w:rPr>
           <w:t xml:space="preserve">for certain structures (e.g., </w:t>
         </w:r>
-        <w:del w:id="291" w:author="Anderson, Brian (external email)" w:date="2023-08-25T13:49:00Z">
+        <w:del w:id="300" w:author="Anderson, Brian (external email)" w:date="2023-08-25T13:49:00Z">
           <w:r>
             <w:rPr>
-              <w:rPrChange w:id="292" w:author="Ryckman, Jeffrey" w:date="2023-08-21T07:51:00Z">
+              <w:rPrChange w:id="301" w:author="Ryckman, Jeffrey" w:date="2023-08-21T07:51:00Z">
                 <w:rPr>
                   <w:b/>
                   <w:bCs/>
@@ -3161,7 +3218,7 @@
         <w:proofErr w:type="spellStart"/>
         <w:r>
           <w:rPr>
-            <w:rPrChange w:id="293" w:author="Ryckman, Jeffrey" w:date="2023-08-21T07:51:00Z">
+            <w:rPrChange w:id="302" w:author="Ryckman, Jeffrey" w:date="2023-08-21T07:51:00Z">
               <w:rPr>
                 <w:b/>
                 <w:bCs/>
@@ -3173,7 +3230,7 @@
         <w:proofErr w:type="spellEnd"/>
         <w:r>
           <w:rPr>
-            <w:rPrChange w:id="294" w:author="Ryckman, Jeffrey" w:date="2023-08-21T07:51:00Z">
+            <w:rPrChange w:id="303" w:author="Ryckman, Jeffrey" w:date="2023-08-21T07:51:00Z">
               <w:rPr>
                 <w:b/>
                 <w:bCs/>
@@ -3185,7 +3242,7 @@
         <w:proofErr w:type="spellStart"/>
         <w:r>
           <w:rPr>
-            <w:rPrChange w:id="295" w:author="Ryckman, Jeffrey" w:date="2023-08-21T07:51:00Z">
+            <w:rPrChange w:id="304" w:author="Ryckman, Jeffrey" w:date="2023-08-21T07:51:00Z">
               <w:rPr>
                 <w:b/>
                 <w:bCs/>
@@ -3195,10 +3252,10 @@
           <w:t>Bowel_Bag</w:t>
         </w:r>
         <w:proofErr w:type="spellEnd"/>
-        <w:del w:id="296" w:author="Anderson, Brian (external email)" w:date="2023-08-25T13:50:00Z">
+        <w:del w:id="305" w:author="Anderson, Brian (external email)" w:date="2023-08-25T13:50:00Z">
           <w:r>
             <w:rPr>
-              <w:rPrChange w:id="297" w:author="Ryckman, Jeffrey" w:date="2023-08-21T07:51:00Z">
+              <w:rPrChange w:id="306" w:author="Ryckman, Jeffrey" w:date="2023-08-21T07:51:00Z">
                 <w:rPr>
                   <w:b/>
                   <w:bCs/>
@@ -3210,7 +3267,7 @@
         </w:del>
         <w:r>
           <w:rPr>
-            <w:rPrChange w:id="298" w:author="Ryckman, Jeffrey" w:date="2023-08-21T07:51:00Z">
+            <w:rPrChange w:id="307" w:author="Ryckman, Jeffrey" w:date="2023-08-21T07:51:00Z">
               <w:rPr>
                 <w:b/>
                 <w:bCs/>
@@ -3220,16 +3277,16 @@
           <w:t>)</w:t>
         </w:r>
       </w:ins>
-      <w:ins w:id="299" w:author="Anderson, Brian (external email)" w:date="2023-08-25T13:54:00Z">
+      <w:ins w:id="308" w:author="Anderson, Brian (external email)" w:date="2023-08-25T13:54:00Z">
         <w:r>
           <w:t xml:space="preserve"> along with</w:t>
         </w:r>
       </w:ins>
-      <w:ins w:id="300" w:author="Ryckman, Jeffrey" w:date="2023-08-21T07:51:00Z">
-        <w:del w:id="301" w:author="Anderson, Brian (external email)" w:date="2023-08-25T13:54:00Z">
+      <w:ins w:id="309" w:author="Ryckman, Jeffrey" w:date="2023-08-21T07:51:00Z">
+        <w:del w:id="310" w:author="Anderson, Brian (external email)" w:date="2023-08-25T13:54:00Z">
           <w:r>
             <w:rPr>
-              <w:rPrChange w:id="302" w:author="Ryckman, Jeffrey" w:date="2023-08-21T07:51:00Z">
+              <w:rPrChange w:id="311" w:author="Ryckman, Jeffrey" w:date="2023-08-21T07:51:00Z">
                 <w:rPr>
                   <w:b/>
                   <w:bCs/>
@@ -3240,26 +3297,26 @@
           </w:r>
         </w:del>
       </w:ins>
-      <w:ins w:id="303" w:author="Ryckman, Jeffrey" w:date="2023-08-21T07:52:00Z">
+      <w:ins w:id="312" w:author="Ryckman, Jeffrey" w:date="2023-08-21T07:52:00Z">
         <w:r>
           <w:t xml:space="preserve"> </w:t>
         </w:r>
-        <w:del w:id="304" w:author="Anderson, Brian (external email)" w:date="2023-08-25T13:54:00Z">
+        <w:del w:id="313" w:author="Anderson, Brian (external email)" w:date="2023-08-25T13:54:00Z">
           <w:r>
             <w:delText>O</w:delText>
           </w:r>
         </w:del>
       </w:ins>
-      <w:ins w:id="305" w:author="Anderson, Brian (external email)" w:date="2023-08-25T13:54:00Z">
+      <w:ins w:id="314" w:author="Anderson, Brian (external email)" w:date="2023-08-25T13:54:00Z">
         <w:r>
           <w:t>o</w:t>
         </w:r>
       </w:ins>
-      <w:ins w:id="306" w:author="Ryckman, Jeffrey" w:date="2023-08-21T07:52:00Z">
+      <w:ins w:id="315" w:author="Ryckman, Jeffrey" w:date="2023-08-21T07:52:00Z">
         <w:r>
           <w:t>rgan-first naming</w:t>
         </w:r>
-        <w:del w:id="307" w:author="Anderson, Brian (external email)" w:date="2023-08-25T13:54:00Z">
+        <w:del w:id="316" w:author="Anderson, Brian (external email)" w:date="2023-08-25T13:54:00Z">
           <w:r>
             <w:delText xml:space="preserve"> was preferred by default</w:delText>
           </w:r>
@@ -3268,7 +3325,7 @@
           <w:t xml:space="preserve">, </w:t>
         </w:r>
       </w:ins>
-      <w:ins w:id="308" w:author="Ryckman, Jeffrey" w:date="2023-08-21T07:53:00Z">
+      <w:ins w:id="317" w:author="Ryckman, Jeffrey" w:date="2023-08-21T07:53:00Z">
         <w:r>
           <w:t>so that laterality did not dictate sorting order withing TPS (e.g., "</w:t>
         </w:r>
@@ -3281,18 +3338,18 @@
           <w:t>”</w:t>
         </w:r>
       </w:ins>
-      <w:ins w:id="309" w:author="Ryckman, Jeffrey" w:date="2023-08-21T08:30:00Z">
+      <w:ins w:id="318" w:author="Ryckman, Jeffrey" w:date="2023-08-21T08:30:00Z">
         <w:r>
           <w:t xml:space="preserve"> </w:t>
         </w:r>
-        <w:del w:id="310" w:author="Anderson, Brian (external email)" w:date="2023-08-25T13:51:00Z">
+        <w:del w:id="319" w:author="Anderson, Brian (external email)" w:date="2023-08-25T13:51:00Z">
           <w:r>
             <w:delText xml:space="preserve">Primary Order </w:delText>
           </w:r>
         </w:del>
       </w:ins>
-      <w:ins w:id="311" w:author="Ryckman, Jeffrey" w:date="2023-08-21T07:53:00Z">
-        <w:del w:id="312" w:author="Anderson, Brian (external email)" w:date="2023-08-25T13:51:00Z">
+      <w:ins w:id="320" w:author="Ryckman, Jeffrey" w:date="2023-08-21T07:53:00Z">
+        <w:del w:id="321" w:author="Anderson, Brian (external email)" w:date="2023-08-25T13:51:00Z">
           <w:r>
             <w:delText xml:space="preserve">was </w:delText>
           </w:r>
@@ -3309,20 +3366,20 @@
           <w:t>”</w:t>
         </w:r>
       </w:ins>
-      <w:ins w:id="313" w:author="Ryckman, Jeffrey" w:date="2023-08-21T08:30:00Z">
-        <w:del w:id="314" w:author="Anderson, Brian (external email)" w:date="2023-08-25T13:51:00Z">
+      <w:ins w:id="322" w:author="Ryckman, Jeffrey" w:date="2023-08-21T08:30:00Z">
+        <w:del w:id="323" w:author="Anderson, Brian (external email)" w:date="2023-08-25T13:51:00Z">
           <w:r>
             <w:delText xml:space="preserve"> Reverse Order</w:delText>
           </w:r>
         </w:del>
       </w:ins>
-      <w:ins w:id="315" w:author="Ryckman, Jeffrey" w:date="2023-08-21T07:53:00Z">
+      <w:ins w:id="324" w:author="Ryckman, Jeffrey" w:date="2023-08-21T07:53:00Z">
         <w:r>
           <w:t>). However, u</w:t>
         </w:r>
       </w:ins>
-      <w:ins w:id="316" w:author="Anderson, Brian" w:date="2023-08-09T16:39:00Z">
-        <w:del w:id="317" w:author="Ryckman, Jeffrey" w:date="2023-08-21T07:53:00Z">
+      <w:ins w:id="325" w:author="Anderson, Brian" w:date="2023-08-09T16:39:00Z">
+        <w:del w:id="326" w:author="Ryckman, Jeffrey" w:date="2023-08-21T07:53:00Z">
           <w:r>
             <w:delText>U</w:delText>
           </w:r>
@@ -3330,38 +3387,38 @@
         <w:r>
           <w:t xml:space="preserve">sers can choose to import </w:t>
         </w:r>
-        <w:del w:id="318" w:author="Ryckman, Jeffrey" w:date="2023-08-21T08:12:00Z">
+        <w:del w:id="327" w:author="Ryckman, Jeffrey" w:date="2023-08-21T08:12:00Z">
           <w:r>
             <w:delText xml:space="preserve">all </w:delText>
           </w:r>
         </w:del>
       </w:ins>
-      <w:ins w:id="319" w:author="Ryckman, Jeffrey" w:date="2023-08-21T08:12:00Z">
+      <w:ins w:id="328" w:author="Ryckman, Jeffrey" w:date="2023-08-21T08:12:00Z">
         <w:r>
           <w:t xml:space="preserve">individual </w:t>
         </w:r>
       </w:ins>
-      <w:ins w:id="320" w:author="Anderson, Brian" w:date="2023-08-09T16:39:00Z">
+      <w:ins w:id="329" w:author="Anderson, Brian" w:date="2023-08-09T16:39:00Z">
         <w:r>
           <w:t xml:space="preserve">structures </w:t>
         </w:r>
       </w:ins>
-      <w:ins w:id="321" w:author="Anderson, Brian" w:date="2023-08-19T10:57:00Z">
+      <w:ins w:id="330" w:author="Anderson, Brian" w:date="2023-08-19T10:57:00Z">
         <w:r>
           <w:t>in either</w:t>
         </w:r>
       </w:ins>
-      <w:ins w:id="322" w:author="Ryckman, Jeffrey" w:date="2023-08-21T07:53:00Z">
+      <w:ins w:id="331" w:author="Ryckman, Jeffrey" w:date="2023-08-21T07:53:00Z">
         <w:r>
           <w:t xml:space="preserve"> primary or reverse</w:t>
         </w:r>
       </w:ins>
-      <w:ins w:id="323" w:author="Anderson, Brian" w:date="2023-08-19T10:57:00Z">
+      <w:ins w:id="332" w:author="Anderson, Brian" w:date="2023-08-19T10:57:00Z">
         <w:r>
           <w:t xml:space="preserve"> order according </w:t>
         </w:r>
       </w:ins>
-      <w:ins w:id="324" w:author="Anderson, Brian" w:date="2023-08-09T16:39:00Z">
+      <w:ins w:id="333" w:author="Anderson, Brian" w:date="2023-08-09T16:39:00Z">
         <w:r>
           <w:t>to their institutional preference</w:t>
         </w:r>
@@ -3373,16 +3430,16 @@
     <w:p>
       <w:pPr>
         <w:rPr>
-          <w:moveFrom w:id="325" w:author="Anderson, Brian (external email)" w:date="2023-08-25T13:52:00Z"/>
+          <w:moveFrom w:id="334" w:author="Anderson, Brian (external email)" w:date="2023-08-25T13:52:00Z"/>
         </w:rPr>
       </w:pPr>
-      <w:bookmarkStart w:id="326" w:name="_Hlk134180935"/>
-      <w:moveFromRangeStart w:id="327" w:author="Anderson, Brian (external email)" w:date="2023-08-25T13:52:00Z" w:name="move143863937"/>
-      <w:moveFrom w:id="328" w:author="Anderson, Brian (external email)" w:date="2023-08-25T13:52:00Z">
+      <w:bookmarkStart w:id="335" w:name="_Hlk134180935"/>
+      <w:moveFromRangeStart w:id="336" w:author="Anderson, Brian (external email)" w:date="2023-08-25T13:52:00Z" w:name="move143863937"/>
+      <w:moveFrom w:id="337" w:author="Anderson, Brian (external email)" w:date="2023-08-25T13:52:00Z">
         <w:r>
           <w:t xml:space="preserve">The program was piloted </w:t>
         </w:r>
-        <w:ins w:id="329" w:author="Anderson, Brian" w:date="2023-08-09T17:01:00Z">
+        <w:ins w:id="338" w:author="Anderson, Brian" w:date="2023-08-09T17:01:00Z">
           <w:r>
             <w:t xml:space="preserve">by physicians and physicists </w:t>
           </w:r>
@@ -3390,7 +3447,7 @@
         <w:r>
           <w:t xml:space="preserve">at multiple sites with Eclipse </w:t>
         </w:r>
-        <w:ins w:id="330" w:author="Anderson, Brian" w:date="2023-08-09T17:01:00Z">
+        <w:ins w:id="339" w:author="Anderson, Brian" w:date="2023-08-09T17:01:00Z">
           <w:r>
             <w:t xml:space="preserve">v15.6 </w:t>
           </w:r>
@@ -3404,7 +3461,7 @@
         <w:r>
           <w:t xml:space="preserve">, DH), Pinnacle </w:t>
         </w:r>
-        <w:ins w:id="331" w:author="Anderson, Brian" w:date="2023-08-09T17:01:00Z">
+        <w:ins w:id="340" w:author="Anderson, Brian" w:date="2023-08-09T17:01:00Z">
           <w:r>
             <w:t xml:space="preserve">v16.2.1 </w:t>
           </w:r>
@@ -3412,7 +3469,7 @@
         <w:r>
           <w:t>(RZ) and Raystation</w:t>
         </w:r>
-        <w:ins w:id="332" w:author="Anderson, Brian" w:date="2023-08-09T17:02:00Z">
+        <w:ins w:id="341" w:author="Anderson, Brian" w:date="2023-08-09T17:02:00Z">
           <w:r>
             <w:rPr>
               <w:vertAlign w:val="superscript"/>
@@ -3420,7 +3477,7 @@
             <w:t>4</w:t>
           </w:r>
         </w:ins>
-        <w:ins w:id="333" w:author="Anderson, Brian" w:date="2023-08-09T17:01:00Z">
+        <w:ins w:id="342" w:author="Anderson, Brian" w:date="2023-08-09T17:01:00Z">
           <w:r>
             <w:t xml:space="preserve"> v12.1</w:t>
           </w:r>
@@ -3446,7 +3503,7 @@
         <w:r>
           <w:t>.</w:t>
         </w:r>
-        <w:ins w:id="334" w:author="Anderson, Brian" w:date="2023-08-19T10:57:00Z">
+        <w:ins w:id="343" w:author="Anderson, Brian" w:date="2023-08-19T10:57:00Z">
           <w:r>
             <w:t xml:space="preserve"> Feedback was collected and used for program evaluation and improvement.</w:t>
           </w:r>
@@ -3457,13 +3514,13 @@
       <w:pPr>
         <w:pStyle w:val="Heading1"/>
         <w:rPr>
-          <w:ins w:id="335" w:author="Anderson, Brian" w:date="2023-08-09T17:03:00Z"/>
+          <w:ins w:id="344" w:author="Anderson, Brian" w:date="2023-08-09T17:03:00Z"/>
         </w:rPr>
       </w:pPr>
-      <w:bookmarkStart w:id="336" w:name="_Hlk142226020"/>
-      <w:bookmarkEnd w:id="326"/>
-      <w:moveFromRangeEnd w:id="327"/>
-      <w:del w:id="337" w:author="Anderson, Brian" w:date="2023-08-09T17:04:00Z">
+      <w:bookmarkStart w:id="345" w:name="_Hlk142226020"/>
+      <w:bookmarkEnd w:id="335"/>
+      <w:moveFromRangeEnd w:id="336"/>
+      <w:del w:id="346" w:author="Anderson, Brian" w:date="2023-08-09T17:04:00Z">
         <w:r>
           <w:delText>The subsequent sections expand on each step of the program’s workflow.</w:delText>
         </w:r>
@@ -3474,18 +3531,18 @@
           <w:delText>A series of videos explaining each step of the program is available on YouTube</w:delText>
         </w:r>
       </w:del>
-      <w:del w:id="338" w:author="Anderson, Brian" w:date="2023-08-06T14:51:00Z">
+      <w:del w:id="347" w:author="Anderson, Brian" w:date="2023-08-06T14:51:00Z">
         <w:r>
           <w:delText>, linked through our GitHub page</w:delText>
         </w:r>
       </w:del>
-      <w:del w:id="339" w:author="Anderson, Brian" w:date="2023-08-06T14:50:00Z">
+      <w:del w:id="348" w:author="Anderson, Brian" w:date="2023-08-06T14:50:00Z">
         <w:r>
           <w:delText>.</w:delText>
         </w:r>
       </w:del>
-      <w:bookmarkEnd w:id="336"/>
-      <w:ins w:id="340" w:author="Anderson, Brian" w:date="2023-08-09T17:02:00Z">
+      <w:bookmarkEnd w:id="345"/>
+      <w:ins w:id="349" w:author="Anderson, Brian" w:date="2023-08-09T17:02:00Z">
         <w:r>
           <w:t>Results / Program Workflow</w:t>
         </w:r>
@@ -3494,17 +3551,34 @@
     <w:p>
       <w:pPr>
         <w:rPr>
-          <w:ins w:id="341" w:author="Anderson, Brian" w:date="2023-08-19T11:01:00Z"/>
+          <w:ins w:id="350" w:author="Anderson, Brian" w:date="2023-08-19T11:01:00Z"/>
         </w:rPr>
       </w:pPr>
-      <w:ins w:id="342" w:author="Anderson, Brian" w:date="2023-08-09T17:03:00Z">
+      <w:ins w:id="351" w:author="Anderson, Brian" w:date="2023-08-09T17:03:00Z">
         <w:r>
           <w:t xml:space="preserve">Ultimately, there are two main routes to use this program in practice. Some clinics may wish to utilize the program to create patient-specific structure sets that appears in a monitored folder. </w:t>
         </w:r>
       </w:ins>
-      <w:ins w:id="343" w:author="Anderson, Brian" w:date="2023-08-09T17:04:00Z">
+      <w:ins w:id="352" w:author="Anderson, Brian" w:date="2023-08-09T17:04:00Z">
         <w:r>
           <w:t>Other clinics may prefer to utilize the TPS to assign structure sets to patients, as the program may be used to automatically build over 50 site-specific structure sets which can be directly imported (and saved) to their TPS in a few clicks.</w:t>
+        </w:r>
+      </w:ins>
+      <w:ins w:id="353" w:author="Mark Anderson" w:date="2023-08-30T12:19:00Z">
+        <w:r>
+          <w:t xml:space="preserve"> An excel file of the site-specific structures as of the time of publications is </w:t>
+        </w:r>
+        <w:r>
+          <w:lastRenderedPageBreak/>
+          <w:t xml:space="preserve">available in Supplementary Table 1, although it is recommended that the user refer to the online </w:t>
+        </w:r>
+        <w:proofErr w:type="spellStart"/>
+        <w:r>
+          <w:t>AirTable</w:t>
+        </w:r>
+        <w:proofErr w:type="spellEnd"/>
+        <w:r>
+          <w:t xml:space="preserve"> in case of updates.</w:t>
         </w:r>
       </w:ins>
     </w:p>
@@ -3512,12 +3586,11 @@
       <w:pPr>
         <w:pStyle w:val="Heading2"/>
         <w:rPr>
-          <w:ins w:id="344" w:author="Anderson, Brian" w:date="2023-08-19T11:01:00Z"/>
+          <w:ins w:id="354" w:author="Anderson, Brian" w:date="2023-08-19T11:01:00Z"/>
         </w:rPr>
       </w:pPr>
-      <w:ins w:id="345" w:author="Anderson, Brian" w:date="2023-08-19T11:01:00Z">
-        <w:r>
-          <w:lastRenderedPageBreak/>
+      <w:ins w:id="355" w:author="Anderson, Brian" w:date="2023-08-19T11:01:00Z">
+        <w:r>
           <w:t>Program Piloting</w:t>
         </w:r>
       </w:ins>
@@ -3525,10 +3598,10 @@
     <w:p>
       <w:pPr>
         <w:rPr>
-          <w:ins w:id="346" w:author="Anderson, Brian" w:date="2023-08-09T17:04:00Z"/>
+          <w:ins w:id="356" w:author="Anderson, Brian" w:date="2023-08-09T17:04:00Z"/>
         </w:rPr>
       </w:pPr>
-      <w:ins w:id="347" w:author="Anderson, Brian" w:date="2023-08-19T11:01:00Z">
+      <w:ins w:id="357" w:author="Anderson, Brian" w:date="2023-08-19T11:01:00Z">
         <w:r>
           <w:t xml:space="preserve">The program was successfully piloted at five institutions and enabled template creation using the Eclipse, </w:t>
         </w:r>
@@ -3543,27 +3616,27 @@
       </w:ins>
     </w:p>
     <w:p>
-      <w:ins w:id="348" w:author="Anderson, Brian" w:date="2023-08-09T17:04:00Z">
+      <w:ins w:id="358" w:author="Anderson, Brian" w:date="2023-08-09T17:04:00Z">
         <w:r>
           <w:t>A series of video</w:t>
         </w:r>
       </w:ins>
-      <w:ins w:id="349" w:author="Anderson, Brian" w:date="2023-08-19T10:58:00Z">
+      <w:ins w:id="359" w:author="Anderson, Brian" w:date="2023-08-19T10:58:00Z">
         <w:r>
           <w:t xml:space="preserve"> tutorials </w:t>
         </w:r>
       </w:ins>
-      <w:ins w:id="350" w:author="Anderson, Brian" w:date="2023-08-09T17:04:00Z">
+      <w:ins w:id="360" w:author="Anderson, Brian" w:date="2023-08-09T17:04:00Z">
         <w:r>
           <w:t xml:space="preserve">explaining each step of the program, including installation, is available on YouTube. These videos </w:t>
         </w:r>
       </w:ins>
-      <w:ins w:id="351" w:author="Anderson, Brian" w:date="2023-08-19T10:58:00Z">
+      <w:ins w:id="361" w:author="Anderson, Brian" w:date="2023-08-19T10:58:00Z">
         <w:r>
           <w:t>can be accessed through the link</w:t>
         </w:r>
       </w:ins>
-      <w:ins w:id="352" w:author="Anderson, Brian" w:date="2023-08-09T17:04:00Z">
+      <w:ins w:id="362" w:author="Anderson, Brian" w:date="2023-08-09T17:04:00Z">
         <w:r>
           <w:t xml:space="preserve"> at the bottom of </w:t>
         </w:r>
@@ -3577,12 +3650,12 @@
           <w:t xml:space="preserve"> </w:t>
         </w:r>
       </w:ins>
-      <w:ins w:id="353" w:author="Anderson, Brian" w:date="2023-08-19T10:59:00Z">
+      <w:ins w:id="363" w:author="Anderson, Brian" w:date="2023-08-19T10:59:00Z">
         <w:r>
           <w:t>(</w:t>
         </w:r>
       </w:ins>
-      <w:ins w:id="354" w:author="Anderson, Brian" w:date="2023-08-09T17:04:00Z">
+      <w:ins w:id="364" w:author="Anderson, Brian" w:date="2023-08-09T17:04:00Z">
         <w:r>
           <w:rPr>
             <w:b/>
@@ -3591,7 +3664,7 @@
           <w:t>anon for review</w:t>
         </w:r>
       </w:ins>
-      <w:ins w:id="355" w:author="Anderson, Brian" w:date="2023-08-19T10:59:00Z">
+      <w:ins w:id="365" w:author="Anderson, Brian" w:date="2023-08-19T10:59:00Z">
         <w:r>
           <w:rPr>
             <w:b/>
@@ -3600,9 +3673,14 @@
           <w:t>)</w:t>
         </w:r>
       </w:ins>
-      <w:ins w:id="356" w:author="Anderson, Brian" w:date="2023-08-09T17:04:00Z">
+      <w:ins w:id="366" w:author="Anderson, Brian" w:date="2023-08-09T17:04:00Z">
         <w:r>
           <w:t xml:space="preserve"> and are continually updated to demonstrate current features and performance of the program.</w:t>
+        </w:r>
+      </w:ins>
+      <w:ins w:id="367" w:author="Mark Anderson" w:date="2023-08-30T12:14:00Z">
+        <w:r>
+          <w:t xml:space="preserve"> A graphical abstract of the entire workflow is shown in Supplementary Figure 3.</w:t>
         </w:r>
       </w:ins>
     </w:p>
@@ -3612,7 +3690,7 @@
         <w:rPr>
           <w:i/>
           <w:iCs/>
-          <w:rPrChange w:id="357" w:author="Anderson, Brian" w:date="2023-08-19T10:39:00Z">
+          <w:rPrChange w:id="368" w:author="Anderson, Brian" w:date="2023-08-19T10:39:00Z">
             <w:rPr/>
           </w:rPrChange>
         </w:rPr>
@@ -3621,7 +3699,7 @@
         <w:rPr>
           <w:i/>
           <w:iCs/>
-          <w:rPrChange w:id="358" w:author="Anderson, Brian" w:date="2023-08-19T10:39:00Z">
+          <w:rPrChange w:id="369" w:author="Anderson, Brian" w:date="2023-08-19T10:39:00Z">
             <w:rPr/>
           </w:rPrChange>
         </w:rPr>
@@ -3631,7 +3709,7 @@
         <w:rPr>
           <w:i/>
           <w:iCs/>
-          <w:rPrChange w:id="359" w:author="Anderson, Brian" w:date="2023-08-19T10:39:00Z">
+          <w:rPrChange w:id="370" w:author="Anderson, Brian" w:date="2023-08-19T10:39:00Z">
             <w:rPr/>
           </w:rPrChange>
         </w:rPr>
@@ -3718,7 +3796,7 @@
       <w:r>
         <w:t>re-made structure templates</w:t>
       </w:r>
-      <w:ins w:id="360" w:author="Anderson, Brian" w:date="2023-08-09T16:39:00Z">
+      <w:ins w:id="371" w:author="Anderson, Brian" w:date="2023-08-09T16:39:00Z">
         <w:r>
           <w:t xml:space="preserve"> from the online </w:t>
         </w:r>
@@ -3749,12 +3827,12 @@
       <w:r>
         <w:t xml:space="preserve"> or Varian xml file or 3) </w:t>
       </w:r>
-      <w:ins w:id="361" w:author="Anderson, Brian" w:date="2023-08-09T16:40:00Z">
+      <w:ins w:id="372" w:author="Anderson, Brian" w:date="2023-08-09T16:40:00Z">
         <w:r>
           <w:t>m</w:t>
         </w:r>
       </w:ins>
-      <w:del w:id="362" w:author="Anderson, Brian" w:date="2023-08-09T16:40:00Z">
+      <w:del w:id="373" w:author="Anderson, Brian" w:date="2023-08-09T16:40:00Z">
         <w:r>
           <w:delText>M</w:delText>
         </w:r>
@@ -3762,8 +3840,8 @@
       <w:r>
         <w:t xml:space="preserve">anual creation. </w:t>
       </w:r>
-      <w:bookmarkStart w:id="363" w:name="_Hlk134181568"/>
-      <w:del w:id="364" w:author="Anderson, Brian" w:date="2023-08-09T16:40:00Z">
+      <w:bookmarkStart w:id="374" w:name="_Hlk134181568"/>
+      <w:del w:id="375" w:author="Anderson, Brian" w:date="2023-08-09T16:40:00Z">
         <w:r>
           <w:delText xml:space="preserve">We wanted to ensure that users could benefit from the previously created templates that follow TG-263 nomenclature, but also have the ability to </w:delText>
         </w:r>
@@ -3780,17 +3858,17 @@
           <w:delText>.</w:delText>
         </w:r>
       </w:del>
-      <w:bookmarkEnd w:id="363"/>
+      <w:bookmarkEnd w:id="374"/>
     </w:p>
     <w:p>
       <w:r>
         <w:t>All default templates load in ABC order, arranged by the name of the template (Table S1</w:t>
       </w:r>
-      <w:bookmarkStart w:id="365" w:name="_Hlk134181681"/>
+      <w:bookmarkStart w:id="376" w:name="_Hlk134181681"/>
       <w:r>
         <w:t xml:space="preserve">). </w:t>
       </w:r>
-      <w:del w:id="366" w:author="Anderson, Brian" w:date="2023-08-09T16:40:00Z">
+      <w:del w:id="377" w:author="Anderson, Brian" w:date="2023-08-09T16:40:00Z">
         <w:r>
           <w:delText xml:space="preserve">If the user has pre-existing templates in </w:delText>
         </w:r>
@@ -3822,16 +3900,16 @@
           <w:delText xml:space="preserve"> </w:delText>
         </w:r>
       </w:del>
-      <w:bookmarkStart w:id="367" w:name="_Hlk142223772"/>
+      <w:bookmarkStart w:id="378" w:name="_Hlk142223772"/>
       <w:r>
         <w:t xml:space="preserve">This plugin was </w:t>
       </w:r>
-      <w:del w:id="368" w:author="Anderson, Brian" w:date="2023-08-06T14:15:00Z">
+      <w:del w:id="379" w:author="Anderson, Brian" w:date="2023-08-06T14:15:00Z">
         <w:r>
           <w:delText xml:space="preserve">created </w:delText>
         </w:r>
       </w:del>
-      <w:ins w:id="369" w:author="Anderson, Brian" w:date="2023-08-06T14:15:00Z">
+      <w:ins w:id="380" w:author="Anderson, Brian" w:date="2023-08-06T14:15:00Z">
         <w:r>
           <w:t>coded</w:t>
         </w:r>
@@ -3842,17 +3920,17 @@
       <w:r>
         <w:t xml:space="preserve">to </w:t>
       </w:r>
-      <w:del w:id="370" w:author="Anderson, Brian" w:date="2023-08-06T14:13:00Z">
+      <w:del w:id="381" w:author="Anderson, Brian" w:date="2023-08-06T14:13:00Z">
         <w:r>
           <w:delText xml:space="preserve">remove </w:delText>
         </w:r>
       </w:del>
-      <w:ins w:id="371" w:author="Anderson, Brian" w:date="2023-08-06T14:13:00Z">
+      <w:ins w:id="382" w:author="Anderson, Brian" w:date="2023-08-06T14:13:00Z">
         <w:r>
           <w:t>alleviate tedious manual work in</w:t>
         </w:r>
       </w:ins>
-      <w:del w:id="372" w:author="Anderson, Brian" w:date="2023-08-06T14:13:00Z">
+      <w:del w:id="383" w:author="Anderson, Brian" w:date="2023-08-06T14:13:00Z">
         <w:r>
           <w:delText>any headache of</w:delText>
         </w:r>
@@ -3860,12 +3938,12 @@
       <w:r>
         <w:t xml:space="preserve"> exporting</w:t>
       </w:r>
-      <w:del w:id="373" w:author="Anderson, Brian" w:date="2023-08-06T14:14:00Z">
+      <w:del w:id="384" w:author="Anderson, Brian" w:date="2023-08-06T14:14:00Z">
         <w:r>
           <w:delText xml:space="preserve"> </w:delText>
         </w:r>
       </w:del>
-      <w:del w:id="374" w:author="Anderson, Brian" w:date="2023-08-06T14:13:00Z">
+      <w:del w:id="385" w:author="Anderson, Brian" w:date="2023-08-06T14:13:00Z">
         <w:r>
           <w:delText>templates from the</w:delText>
         </w:r>
@@ -3873,7 +3951,7 @@
       <w:r>
         <w:t xml:space="preserve"> Varian</w:t>
       </w:r>
-      <w:ins w:id="375" w:author="Anderson, Brian" w:date="2023-08-06T14:13:00Z">
+      <w:ins w:id="386" w:author="Anderson, Brian" w:date="2023-08-06T14:13:00Z">
         <w:r>
           <w:t xml:space="preserve"> templates</w:t>
         </w:r>
@@ -3881,7 +3959,7 @@
       <w:r>
         <w:t xml:space="preserve"> </w:t>
       </w:r>
-      <w:del w:id="376" w:author="Anderson, Brian" w:date="2023-08-06T14:15:00Z">
+      <w:del w:id="387" w:author="Anderson, Brian" w:date="2023-08-06T14:15:00Z">
         <w:r>
           <w:delText xml:space="preserve">system </w:delText>
         </w:r>
@@ -3889,12 +3967,12 @@
       <w:r>
         <w:t xml:space="preserve">to </w:t>
       </w:r>
-      <w:del w:id="377" w:author="Anderson, Brian" w:date="2023-08-06T14:14:00Z">
+      <w:del w:id="388" w:author="Anderson, Brian" w:date="2023-08-06T14:14:00Z">
         <w:r>
           <w:delText xml:space="preserve">our </w:delText>
         </w:r>
       </w:del>
-      <w:ins w:id="378" w:author="Anderson, Brian" w:date="2023-08-06T14:14:00Z">
+      <w:ins w:id="389" w:author="Anderson, Brian" w:date="2023-08-06T14:14:00Z">
         <w:r>
           <w:t>the</w:t>
         </w:r>
@@ -3905,17 +3983,17 @@
       <w:r>
         <w:t>program</w:t>
       </w:r>
-      <w:ins w:id="379" w:author="Anderson, Brian" w:date="2023-08-09T16:41:00Z">
+      <w:ins w:id="390" w:author="Anderson, Brian" w:date="2023-08-09T16:41:00Z">
         <w:r>
           <w:t xml:space="preserve"> </w:t>
         </w:r>
       </w:ins>
-      <w:ins w:id="380" w:author="Anderson, Brian" w:date="2023-08-19T10:59:00Z">
+      <w:ins w:id="391" w:author="Anderson, Brian" w:date="2023-08-19T10:59:00Z">
         <w:r>
           <w:t>or can be used to populate the program from these Varian te</w:t>
         </w:r>
       </w:ins>
-      <w:ins w:id="381" w:author="Anderson, Brian" w:date="2023-08-19T11:00:00Z">
+      <w:ins w:id="392" w:author="Anderson, Brian" w:date="2023-08-19T11:00:00Z">
         <w:r>
           <w:t>mplates</w:t>
         </w:r>
@@ -3923,12 +4001,12 @@
       <w:r>
         <w:t>.</w:t>
       </w:r>
-      <w:bookmarkEnd w:id="367"/>
-      <w:del w:id="382" w:author="Anderson, Brian" w:date="2023-08-09T16:41:00Z">
+      <w:bookmarkEnd w:id="378"/>
+      <w:del w:id="393" w:author="Anderson, Brian" w:date="2023-08-09T16:41:00Z">
         <w:r>
           <w:delText xml:space="preserve"> </w:delText>
         </w:r>
-        <w:bookmarkEnd w:id="365"/>
+        <w:bookmarkEnd w:id="376"/>
         <w:r>
           <w:delText>Lastly</w:delText>
         </w:r>
@@ -3946,7 +4024,7 @@
         <w:rPr>
           <w:i/>
           <w:iCs/>
-          <w:rPrChange w:id="383" w:author="Anderson, Brian" w:date="2023-08-19T10:40:00Z">
+          <w:rPrChange w:id="394" w:author="Anderson, Brian" w:date="2023-08-19T10:40:00Z">
             <w:rPr/>
           </w:rPrChange>
         </w:rPr>
@@ -3955,42 +4033,42 @@
         <w:rPr>
           <w:i/>
           <w:iCs/>
-          <w:rPrChange w:id="384" w:author="Anderson, Brian" w:date="2023-08-19T10:40:00Z">
+          <w:rPrChange w:id="395" w:author="Anderson, Brian" w:date="2023-08-19T10:40:00Z">
             <w:rPr/>
           </w:rPrChange>
         </w:rPr>
         <w:t xml:space="preserve">Step 2: </w:t>
       </w:r>
-      <w:del w:id="385" w:author="Anderson, Brian" w:date="2023-08-09T17:05:00Z">
+      <w:del w:id="396" w:author="Anderson, Brian" w:date="2023-08-09T17:05:00Z">
         <w:r>
           <w:rPr>
             <w:i/>
             <w:iCs/>
-            <w:rPrChange w:id="386" w:author="Anderson, Brian" w:date="2023-08-19T10:40:00Z">
+            <w:rPrChange w:id="397" w:author="Anderson, Brian" w:date="2023-08-19T10:40:00Z">
               <w:rPr/>
             </w:rPrChange>
           </w:rPr>
           <w:delText xml:space="preserve">Manipulation </w:delText>
         </w:r>
       </w:del>
-      <w:ins w:id="387" w:author="Anderson, Brian" w:date="2023-08-19T10:40:00Z">
+      <w:ins w:id="398" w:author="Anderson, Brian" w:date="2023-08-19T10:40:00Z">
         <w:r>
           <w:rPr>
             <w:i/>
             <w:iCs/>
-            <w:rPrChange w:id="388" w:author="Anderson, Brian" w:date="2023-08-19T10:40:00Z">
+            <w:rPrChange w:id="399" w:author="Anderson, Brian" w:date="2023-08-19T10:40:00Z">
               <w:rPr/>
             </w:rPrChange>
           </w:rPr>
           <w:t>Manipulation of</w:t>
         </w:r>
       </w:ins>
-      <w:del w:id="389" w:author="Anderson, Brian" w:date="2023-08-09T17:05:00Z">
+      <w:del w:id="400" w:author="Anderson, Brian" w:date="2023-08-09T17:05:00Z">
         <w:r>
           <w:rPr>
             <w:i/>
             <w:iCs/>
-            <w:rPrChange w:id="390" w:author="Anderson, Brian" w:date="2023-08-19T10:40:00Z">
+            <w:rPrChange w:id="401" w:author="Anderson, Brian" w:date="2023-08-19T10:40:00Z">
               <w:rPr/>
             </w:rPrChange>
           </w:rPr>
@@ -4001,7 +4079,7 @@
         <w:rPr>
           <w:i/>
           <w:iCs/>
-          <w:rPrChange w:id="391" w:author="Anderson, Brian" w:date="2023-08-19T10:40:00Z">
+          <w:rPrChange w:id="402" w:author="Anderson, Brian" w:date="2023-08-19T10:40:00Z">
             <w:rPr/>
           </w:rPrChange>
         </w:rPr>
@@ -4012,7 +4090,7 @@
       <w:r>
         <w:t xml:space="preserve">After </w:t>
       </w:r>
-      <w:del w:id="392" w:author="Anderson, Brian" w:date="2023-08-09T17:05:00Z">
+      <w:del w:id="403" w:author="Anderson, Brian" w:date="2023-08-09T17:05:00Z">
         <w:r>
           <w:delText xml:space="preserve">a </w:delText>
         </w:r>
@@ -4020,7 +4098,7 @@
       <w:r>
         <w:t>template</w:t>
       </w:r>
-      <w:ins w:id="393" w:author="Anderson, Brian" w:date="2023-08-09T17:05:00Z">
+      <w:ins w:id="404" w:author="Anderson, Brian" w:date="2023-08-09T17:05:00Z">
         <w:r>
           <w:t>(s)</w:t>
         </w:r>
@@ -4028,12 +4106,12 @@
       <w:r>
         <w:t xml:space="preserve"> ha</w:t>
       </w:r>
-      <w:ins w:id="394" w:author="Anderson, Brian" w:date="2023-08-19T11:00:00Z">
+      <w:ins w:id="405" w:author="Anderson, Brian" w:date="2023-08-19T11:00:00Z">
         <w:r>
           <w:t>s</w:t>
         </w:r>
       </w:ins>
-      <w:del w:id="395" w:author="Anderson, Brian" w:date="2023-08-09T17:05:00Z">
+      <w:del w:id="406" w:author="Anderson, Brian" w:date="2023-08-09T17:05:00Z">
         <w:r>
           <w:delText>s</w:delText>
         </w:r>
@@ -4041,12 +4119,12 @@
       <w:r>
         <w:t xml:space="preserve"> been </w:t>
       </w:r>
-      <w:ins w:id="396" w:author="Anderson, Brian" w:date="2023-08-09T17:05:00Z">
+      <w:ins w:id="407" w:author="Anderson, Brian" w:date="2023-08-09T17:05:00Z">
         <w:r>
           <w:t>built</w:t>
         </w:r>
       </w:ins>
-      <w:del w:id="397" w:author="Anderson, Brian" w:date="2023-08-09T17:05:00Z">
+      <w:del w:id="408" w:author="Anderson, Brian" w:date="2023-08-09T17:05:00Z">
         <w:r>
           <w:delText>created</w:delText>
         </w:r>
@@ -4158,7 +4236,7 @@
       <w:r>
         <w:t xml:space="preserve">If utilizing the premade structure sets, Recommend structures </w:t>
       </w:r>
-      <w:del w:id="398" w:author="Anderson, Brian" w:date="2023-08-09T16:42:00Z">
+      <w:del w:id="409" w:author="Anderson, Brian" w:date="2023-08-09T16:42:00Z">
         <w:r>
           <w:delText xml:space="preserve">(which should be contoured in all adult definitive cases and may assist with organ selection for palliative cases) </w:delText>
         </w:r>
@@ -4166,7 +4244,7 @@
       <w:r>
         <w:t xml:space="preserve">will populate first in alphabetical order as default-checked, while all Consider structures </w:t>
       </w:r>
-      <w:del w:id="399" w:author="Anderson, Brian" w:date="2023-08-09T16:42:00Z">
+      <w:del w:id="410" w:author="Anderson, Brian" w:date="2023-08-09T16:42:00Z">
         <w:r>
           <w:delText xml:space="preserve">(structures considered on a case-by-case basis) </w:delText>
         </w:r>
@@ -4174,12 +4252,12 @@
       <w:r>
         <w:t>will populate below in alphabetical order as default-unchecked</w:t>
       </w:r>
-      <w:ins w:id="400" w:author="Anderson, Brian" w:date="2023-08-09T16:42:00Z">
+      <w:ins w:id="411" w:author="Anderson, Brian" w:date="2023-08-09T16:42:00Z">
         <w:r>
           <w:t>, per</w:t>
         </w:r>
       </w:ins>
-      <w:del w:id="401" w:author="Anderson, Brian" w:date="2023-08-09T16:42:00Z">
+      <w:del w:id="412" w:author="Anderson, Brian" w:date="2023-08-09T16:42:00Z">
         <w:r>
           <w:delText xml:space="preserve"> (Figure </w:delText>
         </w:r>
@@ -4212,7 +4290,7 @@
       <w:r>
         <w:fldChar w:fldCharType="end"/>
       </w:r>
-      <w:del w:id="402" w:author="Anderson, Brian" w:date="2023-08-09T16:42:00Z">
+      <w:del w:id="413" w:author="Anderson, Brian" w:date="2023-08-09T16:42:00Z">
         <w:r>
           <w:delText xml:space="preserve"> </w:delText>
         </w:r>
@@ -4231,12 +4309,12 @@
       <w:r>
         <w:t xml:space="preserve"> This allows the user to easily combine structures from several RT </w:t>
       </w:r>
-      <w:ins w:id="403" w:author="Anderson, Brian" w:date="2023-08-19T11:00:00Z">
+      <w:ins w:id="414" w:author="Anderson, Brian" w:date="2023-08-19T11:00:00Z">
         <w:r>
           <w:t>S</w:t>
         </w:r>
       </w:ins>
-      <w:del w:id="404" w:author="Anderson, Brian" w:date="2023-08-19T11:00:00Z">
+      <w:del w:id="415" w:author="Anderson, Brian" w:date="2023-08-19T11:00:00Z">
         <w:r>
           <w:delText>s</w:delText>
         </w:r>
@@ -4244,7 +4322,7 @@
       <w:r>
         <w:t>tructure files into a single template.</w:t>
       </w:r>
-      <w:del w:id="405" w:author="Anderson, Brian" w:date="2023-08-09T16:42:00Z">
+      <w:del w:id="416" w:author="Anderson, Brian" w:date="2023-08-09T16:42:00Z">
         <w:r>
           <w:delText xml:space="preserve"> Furthermore, adding RT structures automatically populates the ontologies list.</w:delText>
         </w:r>
@@ -4256,7 +4334,7 @@
         <w:rPr>
           <w:i/>
           <w:iCs/>
-          <w:rPrChange w:id="406" w:author="Anderson, Brian" w:date="2023-08-19T10:40:00Z">
+          <w:rPrChange w:id="417" w:author="Anderson, Brian" w:date="2023-08-19T10:40:00Z">
             <w:rPr/>
           </w:rPrChange>
         </w:rPr>
@@ -4265,18 +4343,18 @@
         <w:rPr>
           <w:i/>
           <w:iCs/>
-          <w:rPrChange w:id="407" w:author="Anderson, Brian" w:date="2023-08-19T10:40:00Z">
+          <w:rPrChange w:id="418" w:author="Anderson, Brian" w:date="2023-08-19T10:40:00Z">
             <w:rPr/>
           </w:rPrChange>
         </w:rPr>
         <w:t>Step 3</w:t>
       </w:r>
-      <w:ins w:id="408" w:author="Anderson, Brian" w:date="2023-08-09T16:48:00Z">
+      <w:ins w:id="419" w:author="Anderson, Brian" w:date="2023-08-09T16:48:00Z">
         <w:r>
           <w:rPr>
             <w:i/>
             <w:iCs/>
-            <w:rPrChange w:id="409" w:author="Anderson, Brian" w:date="2023-08-19T10:40:00Z">
+            <w:rPrChange w:id="420" w:author="Anderson, Brian" w:date="2023-08-19T10:40:00Z">
               <w:rPr/>
             </w:rPrChange>
           </w:rPr>
@@ -4287,18 +4365,18 @@
         <w:rPr>
           <w:i/>
           <w:iCs/>
-          <w:rPrChange w:id="410" w:author="Anderson, Brian" w:date="2023-08-19T10:40:00Z">
+          <w:rPrChange w:id="421" w:author="Anderson, Brian" w:date="2023-08-19T10:40:00Z">
             <w:rPr/>
           </w:rPrChange>
         </w:rPr>
         <w:t xml:space="preserve">: </w:t>
       </w:r>
-      <w:ins w:id="411" w:author="Anderson, Brian" w:date="2023-08-09T16:48:00Z">
+      <w:ins w:id="422" w:author="Anderson, Brian" w:date="2023-08-09T16:48:00Z">
         <w:r>
           <w:rPr>
             <w:i/>
             <w:iCs/>
-            <w:rPrChange w:id="412" w:author="Anderson, Brian" w:date="2023-08-19T10:40:00Z">
+            <w:rPrChange w:id="423" w:author="Anderson, Brian" w:date="2023-08-19T10:40:00Z">
               <w:rPr/>
             </w:rPrChange>
           </w:rPr>
@@ -4309,18 +4387,18 @@
         <w:rPr>
           <w:i/>
           <w:iCs/>
-          <w:rPrChange w:id="413" w:author="Anderson, Brian" w:date="2023-08-19T10:40:00Z">
+          <w:rPrChange w:id="424" w:author="Anderson, Brian" w:date="2023-08-19T10:40:00Z">
             <w:rPr/>
           </w:rPrChange>
         </w:rPr>
         <w:t>Setting DICOM paths and requirements</w:t>
       </w:r>
-      <w:del w:id="414" w:author="Anderson, Brian" w:date="2023-08-09T16:48:00Z">
+      <w:del w:id="425" w:author="Anderson, Brian" w:date="2023-08-09T16:48:00Z">
         <w:r>
           <w:rPr>
             <w:i/>
             <w:iCs/>
-            <w:rPrChange w:id="415" w:author="Anderson, Brian" w:date="2023-08-19T10:40:00Z">
+            <w:rPrChange w:id="426" w:author="Anderson, Brian" w:date="2023-08-19T10:40:00Z">
               <w:rPr/>
             </w:rPrChange>
           </w:rPr>
@@ -4329,17 +4407,17 @@
       </w:del>
     </w:p>
     <w:p>
-      <w:ins w:id="416" w:author="Anderson, Brian" w:date="2023-08-09T16:43:00Z">
+      <w:ins w:id="427" w:author="Anderson, Brian" w:date="2023-08-09T16:43:00Z">
         <w:r>
           <w:t xml:space="preserve">Some TPS do not enable the internal creation of site-specific templates. For these cases, </w:t>
         </w:r>
       </w:ins>
-      <w:del w:id="417" w:author="Anderson, Brian" w:date="2023-08-09T16:43:00Z">
+      <w:del w:id="428" w:author="Anderson, Brian" w:date="2023-08-09T16:43:00Z">
         <w:r>
           <w:delText>T</w:delText>
         </w:r>
       </w:del>
-      <w:ins w:id="418" w:author="Anderson, Brian" w:date="2023-08-09T16:43:00Z">
+      <w:ins w:id="429" w:author="Anderson, Brian" w:date="2023-08-09T16:43:00Z">
         <w:r>
           <w:t>t</w:t>
         </w:r>
@@ -4368,12 +4446,12 @@
       <w:r>
         <w:t xml:space="preserve"> for </w:t>
       </w:r>
-      <w:del w:id="419" w:author="Anderson, Brian" w:date="2023-08-09T16:43:00Z">
+      <w:del w:id="430" w:author="Anderson, Brian" w:date="2023-08-09T16:43:00Z">
         <w:r>
           <w:delText xml:space="preserve">each </w:delText>
         </w:r>
       </w:del>
-      <w:ins w:id="420" w:author="Anderson, Brian" w:date="2023-08-09T16:43:00Z">
+      <w:ins w:id="431" w:author="Anderson, Brian" w:date="2023-08-09T16:43:00Z">
         <w:r>
           <w:t>any</w:t>
         </w:r>
@@ -4393,7 +4471,7 @@
       <w:r>
         <w:t xml:space="preserve"> </w:t>
       </w:r>
-      <w:del w:id="421" w:author="Anderson, Brian" w:date="2023-08-09T16:43:00Z">
+      <w:del w:id="432" w:author="Anderson, Brian" w:date="2023-08-09T16:43:00Z">
         <w:r>
           <w:delText>designated</w:delText>
         </w:r>
@@ -4401,7 +4479,7 @@
           <w:delText xml:space="preserve"> by the user</w:delText>
         </w:r>
       </w:del>
-      <w:ins w:id="422" w:author="Anderson, Brian" w:date="2023-08-09T16:43:00Z">
+      <w:ins w:id="433" w:author="Anderson, Brian" w:date="2023-08-09T16:43:00Z">
         <w:r>
           <w:t>location</w:t>
         </w:r>
@@ -4409,7 +4487,7 @@
       <w:r>
         <w:t>.</w:t>
       </w:r>
-      <w:del w:id="423" w:author="Anderson, Brian" w:date="2023-08-09T16:43:00Z">
+      <w:del w:id="434" w:author="Anderson, Brian" w:date="2023-08-09T16:43:00Z">
         <w:r>
           <w:delText xml:space="preserve"> The program also</w:delText>
         </w:r>
@@ -4425,12 +4503,12 @@
       </w:del>
     </w:p>
     <w:p>
-      <w:del w:id="424" w:author="Anderson, Brian" w:date="2023-08-09T16:44:00Z">
+      <w:del w:id="435" w:author="Anderson, Brian" w:date="2023-08-09T16:44:00Z">
         <w:r>
           <w:delText>If set up as a server</w:delText>
         </w:r>
       </w:del>
-      <w:ins w:id="425" w:author="Anderson, Brian" w:date="2023-08-09T16:44:00Z">
+      <w:ins w:id="436" w:author="Anderson, Brian" w:date="2023-08-09T16:44:00Z">
         <w:r>
           <w:t>In server setup</w:t>
         </w:r>
@@ -4441,12 +4519,12 @@
       <w:r>
         <w:t xml:space="preserve">the program will loop through each of the monitored paths defined within each template. A file system watcher monitors for file changes at each path, </w:t>
       </w:r>
-      <w:ins w:id="426" w:author="Anderson, Brian" w:date="2023-08-09T16:44:00Z">
+      <w:ins w:id="437" w:author="Anderson, Brian" w:date="2023-08-09T16:44:00Z">
         <w:r>
           <w:t>monitoring file changes</w:t>
         </w:r>
       </w:ins>
-      <w:del w:id="427" w:author="Anderson, Brian" w:date="2023-08-09T16:44:00Z">
+      <w:del w:id="438" w:author="Anderson, Brian" w:date="2023-08-09T16:44:00Z">
         <w:r>
           <w:delText>waiting a period of time between each change</w:delText>
         </w:r>
@@ -4454,7 +4532,7 @@
       <w:r>
         <w:t xml:space="preserve"> to ensure all files are uploaded before </w:t>
       </w:r>
-      <w:del w:id="428" w:author="Anderson, Brian" w:date="2023-08-09T16:44:00Z">
+      <w:del w:id="439" w:author="Anderson, Brian" w:date="2023-08-09T16:44:00Z">
         <w:r>
           <w:delText xml:space="preserve">the </w:delText>
         </w:r>
@@ -4462,7 +4540,7 @@
       <w:r>
         <w:t>process</w:t>
       </w:r>
-      <w:ins w:id="429" w:author="Anderson, Brian" w:date="2023-08-09T16:44:00Z">
+      <w:ins w:id="440" w:author="Anderson, Brian" w:date="2023-08-09T16:44:00Z">
         <w:r>
           <w:t>ing</w:t>
         </w:r>
@@ -4473,37 +4551,40 @@
       <w:r>
         <w:t>.</w:t>
       </w:r>
-      <w:del w:id="430" w:author="Anderson, Brian" w:date="2023-08-09T16:45:00Z">
+      <w:del w:id="441" w:author="Anderson, Brian" w:date="2023-08-09T16:45:00Z">
         <w:r>
           <w:delText xml:space="preserve"> </w:delText>
         </w:r>
-        <w:bookmarkStart w:id="431" w:name="_Hlk134182202"/>
+        <w:bookmarkStart w:id="442" w:name="_Hlk134182202"/>
         <w:r>
           <w:delText>This is performed since DICOM images are often uploaded to a server after acquisition on the CT. The upload process can take time, depending on the size of the scan and latency of the network.</w:delText>
         </w:r>
       </w:del>
       <w:r>
-        <w:t xml:space="preserve"> This file system watcher ensures the entire DICOM dataset is present before an RT structure is generated</w:t>
-      </w:r>
-      <w:ins w:id="432" w:author="Anderson, Brian" w:date="2023-08-09T16:45:00Z">
+        <w:t xml:space="preserve"> This file system watcher ensures the entire </w:t>
+      </w:r>
+      <w:r>
+        <w:lastRenderedPageBreak/>
+        <w:t>DICOM dataset is present before an RT structure is generated</w:t>
+      </w:r>
+      <w:ins w:id="443" w:author="Anderson, Brian" w:date="2023-08-09T16:45:00Z">
         <w:r>
           <w:t>, regardless of network latency or scan size.</w:t>
         </w:r>
       </w:ins>
-      <w:del w:id="433" w:author="Anderson, Brian" w:date="2023-08-09T16:45:00Z">
+      <w:del w:id="444" w:author="Anderson, Brian" w:date="2023-08-09T16:45:00Z">
         <w:r>
           <w:delText>.</w:delText>
         </w:r>
       </w:del>
-      <w:bookmarkEnd w:id="431"/>
+      <w:bookmarkEnd w:id="442"/>
     </w:p>
     <w:p>
-      <w:bookmarkStart w:id="434" w:name="_Hlk134182433"/>
-      <w:r>
-        <w:lastRenderedPageBreak/>
+      <w:bookmarkStart w:id="445" w:name="_Hlk134182433"/>
+      <w:r>
         <w:t xml:space="preserve">If </w:t>
       </w:r>
-      <w:del w:id="435" w:author="Anderson, Brian" w:date="2023-08-09T16:45:00Z">
+      <w:del w:id="446" w:author="Anderson, Brian" w:date="2023-08-09T16:45:00Z">
         <w:r>
           <w:delText xml:space="preserve">the </w:delText>
         </w:r>
@@ -4511,17 +4592,17 @@
       <w:r>
         <w:t xml:space="preserve">DICOM images are consistently placed within </w:t>
       </w:r>
-      <w:del w:id="436" w:author="Anderson, Brian" w:date="2023-08-09T16:45:00Z">
+      <w:del w:id="447" w:author="Anderson, Brian" w:date="2023-08-09T16:45:00Z">
         <w:r>
           <w:delText xml:space="preserve">the </w:delText>
         </w:r>
       </w:del>
-      <w:ins w:id="437" w:author="Anderson, Brian" w:date="2023-08-09T16:45:00Z">
+      <w:ins w:id="448" w:author="Anderson, Brian" w:date="2023-08-09T16:45:00Z">
         <w:r>
           <w:t>a single</w:t>
         </w:r>
       </w:ins>
-      <w:del w:id="438" w:author="Anderson, Brian" w:date="2023-08-09T16:45:00Z">
+      <w:del w:id="449" w:author="Anderson, Brian" w:date="2023-08-09T16:45:00Z">
         <w:r>
           <w:delText>same</w:delText>
         </w:r>
@@ -4529,12 +4610,12 @@
           <w:delText xml:space="preserve"> </w:delText>
         </w:r>
       </w:del>
-      <w:ins w:id="439" w:author="Anderson, Brian" w:date="2023-08-09T16:45:00Z">
+      <w:ins w:id="450" w:author="Anderson, Brian" w:date="2023-08-09T16:45:00Z">
         <w:r>
           <w:t xml:space="preserve"> folder location</w:t>
         </w:r>
       </w:ins>
-      <w:del w:id="440" w:author="Anderson, Brian" w:date="2023-08-09T16:45:00Z">
+      <w:del w:id="451" w:author="Anderson, Brian" w:date="2023-08-09T16:45:00Z">
         <w:r>
           <w:delText>folder</w:delText>
         </w:r>
@@ -4554,12 +4635,12 @@
       <w:r>
         <w:t xml:space="preserve"> to indicate which template should be </w:t>
       </w:r>
-      <w:ins w:id="441" w:author="Anderson, Brian" w:date="2023-08-09T16:45:00Z">
+      <w:ins w:id="452" w:author="Anderson, Brian" w:date="2023-08-09T16:45:00Z">
         <w:r>
           <w:t>created</w:t>
         </w:r>
       </w:ins>
-      <w:del w:id="442" w:author="Anderson, Brian" w:date="2023-08-09T16:45:00Z">
+      <w:del w:id="453" w:author="Anderson, Brian" w:date="2023-08-09T16:45:00Z">
         <w:r>
           <w:delText>run automatically</w:delText>
         </w:r>
@@ -4575,17 +4656,17 @@
       <w:r>
         <w:t xml:space="preserve">’ in the Series Description during acquisition </w:t>
       </w:r>
-      <w:del w:id="443" w:author="Anderson, Brian" w:date="2023-08-09T16:46:00Z">
+      <w:del w:id="454" w:author="Anderson, Brian" w:date="2023-08-09T16:46:00Z">
         <w:r>
           <w:delText xml:space="preserve">could </w:delText>
         </w:r>
       </w:del>
-      <w:ins w:id="444" w:author="Anderson, Brian" w:date="2023-08-09T16:46:00Z">
+      <w:ins w:id="455" w:author="Anderson, Brian" w:date="2023-08-09T16:46:00Z">
         <w:r>
           <w:t>would indicate</w:t>
         </w:r>
       </w:ins>
-      <w:del w:id="445" w:author="Anderson, Brian" w:date="2023-08-09T16:46:00Z">
+      <w:del w:id="456" w:author="Anderson, Brian" w:date="2023-08-09T16:46:00Z">
         <w:r>
           <w:delText>ping</w:delText>
         </w:r>
@@ -4593,7 +4674,7 @@
       <w:r>
         <w:t xml:space="preserve"> the program to </w:t>
       </w:r>
-      <w:del w:id="446" w:author="Anderson, Brian" w:date="2023-08-09T16:46:00Z">
+      <w:del w:id="457" w:author="Anderson, Brian" w:date="2023-08-09T16:46:00Z">
         <w:r>
           <w:delText xml:space="preserve">automatically </w:delText>
         </w:r>
@@ -4609,7 +4690,7 @@
       <w:r>
         <w:t>’ template.</w:t>
       </w:r>
-      <w:bookmarkEnd w:id="434"/>
+      <w:bookmarkEnd w:id="445"/>
       <w:r>
         <w:t xml:space="preserve"> </w:t>
       </w:r>
@@ -4617,7 +4698,7 @@
     <w:p>
       <w:pPr>
         <w:rPr>
-          <w:ins w:id="447" w:author="Anderson, Brian" w:date="2023-08-09T16:48:00Z"/>
+          <w:ins w:id="458" w:author="Anderson, Brian" w:date="2023-08-09T16:48:00Z"/>
         </w:rPr>
       </w:pPr>
       <w:r>
@@ -4643,7 +4724,7 @@
       <w:r>
         <w:t>’.</w:t>
       </w:r>
-      <w:del w:id="448" w:author="Anderson, Brian" w:date="2023-08-09T16:47:00Z">
+      <w:del w:id="459" w:author="Anderson, Brian" w:date="2023-08-09T16:47:00Z">
         <w:r>
           <w:delText xml:space="preserve"> The generated structure file will correctly update the necessary frame of reference UID and SOP Instance UID for the associated images, as well as study time, study date, accession number, referring physician name, study description, patient name, patient ID, patient birthdate, patient sex, study instance UID, and study description.</w:delText>
         </w:r>
@@ -4655,20 +4736,20 @@
         <w:rPr>
           <w:i/>
           <w:iCs/>
-          <w:rPrChange w:id="449" w:author="Anderson, Brian" w:date="2023-08-19T10:40:00Z">
+          <w:rPrChange w:id="460" w:author="Anderson, Brian" w:date="2023-08-19T10:40:00Z">
             <w:rPr/>
           </w:rPrChange>
         </w:rPr>
-        <w:pPrChange w:id="450" w:author="Anderson, Brian" w:date="2023-08-09T16:48:00Z">
+        <w:pPrChange w:id="461" w:author="Anderson, Brian" w:date="2023-08-09T16:48:00Z">
           <w:pPr/>
         </w:pPrChange>
       </w:pPr>
-      <w:ins w:id="451" w:author="Anderson, Brian" w:date="2023-08-09T16:48:00Z">
+      <w:ins w:id="462" w:author="Anderson, Brian" w:date="2023-08-09T16:48:00Z">
         <w:r>
           <w:rPr>
             <w:i/>
             <w:iCs/>
-            <w:rPrChange w:id="452" w:author="Anderson, Brian" w:date="2023-08-19T10:40:00Z">
+            <w:rPrChange w:id="463" w:author="Anderson, Brian" w:date="2023-08-19T10:40:00Z">
               <w:rPr/>
             </w:rPrChange>
           </w:rPr>
@@ -4679,29 +4760,29 @@
     <w:p>
       <w:pPr>
         <w:rPr>
-          <w:ins w:id="453" w:author="Anderson, Brian" w:date="2023-08-09T16:49:00Z"/>
+          <w:ins w:id="464" w:author="Anderson, Brian" w:date="2023-08-09T16:49:00Z"/>
         </w:rPr>
       </w:pPr>
-      <w:bookmarkStart w:id="454" w:name="_Hlk142224007"/>
+      <w:bookmarkStart w:id="465" w:name="_Hlk142224007"/>
       <w:r>
         <w:t>If the user</w:t>
       </w:r>
-      <w:ins w:id="455" w:author="Anderson, Brian" w:date="2023-08-09T16:47:00Z">
+      <w:ins w:id="466" w:author="Anderson, Brian" w:date="2023-08-09T16:47:00Z">
         <w:r>
           <w:t xml:space="preserve">’s TPS enables the creation of templates, they can utilize the anonymous CT creator to generate a DICOM-RT file for each template using </w:t>
         </w:r>
       </w:ins>
-      <w:del w:id="456" w:author="Anderson, Brian" w:date="2023-08-09T16:48:00Z">
+      <w:del w:id="467" w:author="Anderson, Brian" w:date="2023-08-09T16:48:00Z">
         <w:r>
           <w:delText xml:space="preserve"> instead wishes to create a</w:delText>
         </w:r>
       </w:del>
-      <w:del w:id="457" w:author="Anderson, Brian" w:date="2023-08-06T14:18:00Z">
+      <w:del w:id="468" w:author="Anderson, Brian" w:date="2023-08-06T14:18:00Z">
         <w:r>
           <w:delText xml:space="preserve"> dummy patient</w:delText>
         </w:r>
       </w:del>
-      <w:del w:id="458" w:author="Anderson, Brian" w:date="2023-08-09T16:48:00Z">
+      <w:del w:id="469" w:author="Anderson, Brian" w:date="2023-08-09T16:48:00Z">
         <w:r>
           <w:delText xml:space="preserve"> and load RT Structure files to save as templates</w:delText>
         </w:r>
@@ -4721,7 +4802,7 @@
       <w:r>
         <w:t>.</w:t>
       </w:r>
-      <w:bookmarkEnd w:id="454"/>
+      <w:bookmarkEnd w:id="465"/>
       <w:r>
         <w:t xml:space="preserve"> </w:t>
       </w:r>
@@ -4730,25 +4811,25 @@
       <w:pPr>
         <w:pStyle w:val="Heading2"/>
         <w:rPr>
-          <w:ins w:id="459" w:author="Anderson, Brian" w:date="2023-08-09T16:49:00Z"/>
+          <w:ins w:id="470" w:author="Anderson, Brian" w:date="2023-08-09T16:49:00Z"/>
           <w:i/>
           <w:iCs/>
-          <w:rPrChange w:id="460" w:author="Anderson, Brian" w:date="2023-08-19T10:40:00Z">
+          <w:rPrChange w:id="471" w:author="Anderson, Brian" w:date="2023-08-19T10:40:00Z">
             <w:rPr>
-              <w:ins w:id="461" w:author="Anderson, Brian" w:date="2023-08-09T16:49:00Z"/>
+              <w:ins w:id="472" w:author="Anderson, Brian" w:date="2023-08-09T16:49:00Z"/>
             </w:rPr>
           </w:rPrChange>
         </w:rPr>
-        <w:pPrChange w:id="462" w:author="Anderson, Brian" w:date="2023-08-09T16:49:00Z">
+        <w:pPrChange w:id="473" w:author="Anderson, Brian" w:date="2023-08-09T16:49:00Z">
           <w:pPr/>
         </w:pPrChange>
       </w:pPr>
-      <w:ins w:id="463" w:author="Anderson, Brian" w:date="2023-08-09T16:49:00Z">
+      <w:ins w:id="474" w:author="Anderson, Brian" w:date="2023-08-09T16:49:00Z">
         <w:r>
           <w:rPr>
             <w:i/>
             <w:iCs/>
-            <w:rPrChange w:id="464" w:author="Anderson, Brian" w:date="2023-08-19T10:40:00Z">
+            <w:rPrChange w:id="475" w:author="Anderson, Brian" w:date="2023-08-19T10:40:00Z">
               <w:rPr/>
             </w:rPrChange>
           </w:rPr>
@@ -4757,7 +4838,7 @@
       </w:ins>
     </w:p>
     <w:p>
-      <w:del w:id="465" w:author="Anderson, Brian" w:date="2023-08-09T16:49:00Z">
+      <w:del w:id="476" w:author="Anderson, Brian" w:date="2023-08-09T16:49:00Z">
         <w:r>
           <w:delText xml:space="preserve"> </w:delText>
         </w:r>
@@ -4825,7 +4906,7 @@
       <w:r>
         <w:t xml:space="preserve"> find the current Varian directory of .xml files, allowing for easy uploading</w:t>
       </w:r>
-      <w:ins w:id="466" w:author="Anderson, Brian" w:date="2023-08-09T16:49:00Z">
+      <w:ins w:id="477" w:author="Anderson, Brian" w:date="2023-08-09T16:49:00Z">
         <w:r>
           <w:t xml:space="preserve"> and editing</w:t>
         </w:r>
@@ -4837,7 +4918,7 @@
     <w:p>
       <w:pPr>
         <w:rPr>
-          <w:ins w:id="467" w:author="Anderson, Brian" w:date="2023-08-06T14:48:00Z"/>
+          <w:ins w:id="478" w:author="Anderson, Brian" w:date="2023-08-06T14:48:00Z"/>
         </w:rPr>
       </w:pPr>
       <w:r>
@@ -4848,13 +4929,13 @@
       <w:pPr>
         <w:pStyle w:val="Heading2"/>
         <w:rPr>
-          <w:ins w:id="468" w:author="Anderson, Brian" w:date="2023-08-06T14:48:00Z"/>
-        </w:rPr>
-        <w:pPrChange w:id="469" w:author="Anderson, Brian" w:date="2023-08-06T14:48:00Z">
+          <w:ins w:id="479" w:author="Anderson, Brian" w:date="2023-08-06T14:48:00Z"/>
+        </w:rPr>
+        <w:pPrChange w:id="480" w:author="Anderson, Brian" w:date="2023-08-06T14:48:00Z">
           <w:pPr/>
         </w:pPrChange>
       </w:pPr>
-      <w:ins w:id="470" w:author="Anderson, Brian" w:date="2023-08-06T14:48:00Z">
+      <w:ins w:id="481" w:author="Anderson, Brian" w:date="2023-08-06T14:48:00Z">
         <w:r>
           <w:t>Creation of DICOM-RT files</w:t>
         </w:r>
@@ -4863,10 +4944,10 @@
     <w:p>
       <w:pPr>
         <w:rPr>
-          <w:ins w:id="471" w:author="Anderson, Brian" w:date="2023-08-19T11:00:00Z"/>
+          <w:ins w:id="482" w:author="Anderson, Brian" w:date="2023-08-19T11:00:00Z"/>
         </w:rPr>
       </w:pPr>
-      <w:ins w:id="472" w:author="Anderson, Brian" w:date="2023-08-06T14:48:00Z">
+      <w:ins w:id="483" w:author="Anderson, Brian" w:date="2023-08-06T14:48:00Z">
         <w:r>
           <w:t>DICOM</w:t>
         </w:r>
@@ -4880,12 +4961,12 @@
           <w:t>create</w:t>
         </w:r>
       </w:ins>
-      <w:ins w:id="473" w:author="Anderson, Brian" w:date="2023-08-06T14:49:00Z">
+      <w:ins w:id="484" w:author="Anderson, Brian" w:date="2023-08-06T14:49:00Z">
         <w:r>
           <w:t>d</w:t>
         </w:r>
       </w:ins>
-      <w:ins w:id="474" w:author="Anderson, Brian" w:date="2023-08-06T14:48:00Z">
+      <w:ins w:id="485" w:author="Anderson, Brian" w:date="2023-08-06T14:48:00Z">
         <w:r>
           <w:t xml:space="preserve"> via the publicly available </w:t>
         </w:r>
@@ -4961,12 +5042,12 @@
           <w:fldChar w:fldCharType="end"/>
         </w:r>
       </w:ins>
-      <w:ins w:id="475" w:author="Anderson, Brian" w:date="2023-08-06T14:49:00Z">
+      <w:ins w:id="486" w:author="Anderson, Brian" w:date="2023-08-06T14:49:00Z">
         <w:r>
           <w:t>, and a similar process is used here</w:t>
         </w:r>
       </w:ins>
-      <w:ins w:id="476" w:author="Anderson, Brian" w:date="2023-08-06T14:48:00Z">
+      <w:ins w:id="487" w:author="Anderson, Brian" w:date="2023-08-06T14:48:00Z">
         <w:r>
           <w:t>.</w:t>
         </w:r>
@@ -4975,7 +5056,7 @@
     <w:p>
       <w:pPr>
         <w:rPr>
-          <w:del w:id="477" w:author="Anderson, Brian" w:date="2023-08-19T11:01:00Z"/>
+          <w:del w:id="488" w:author="Anderson, Brian" w:date="2023-08-19T11:01:00Z"/>
         </w:rPr>
       </w:pPr>
     </w:p>
@@ -4993,7 +5074,7 @@
     <w:p>
       <w:pPr>
         <w:rPr>
-          <w:ins w:id="478" w:author="Anderson, Brian" w:date="2023-08-19T10:27:00Z"/>
+          <w:ins w:id="489" w:author="Anderson, Brian" w:date="2023-08-19T10:27:00Z"/>
         </w:rPr>
       </w:pPr>
       <w:r>
@@ -5044,12 +5125,12 @@
       <w:r>
         <w:t xml:space="preserve"> All outputs are </w:t>
       </w:r>
-      <w:del w:id="479" w:author="Anderson, Brian" w:date="2023-08-09T17:06:00Z">
+      <w:del w:id="490" w:author="Anderson, Brian" w:date="2023-08-09T17:06:00Z">
         <w:r>
           <w:delText xml:space="preserve">compatible </w:delText>
         </w:r>
       </w:del>
-      <w:ins w:id="480" w:author="Anderson, Brian" w:date="2023-08-09T17:06:00Z">
+      <w:ins w:id="491" w:author="Anderson, Brian" w:date="2023-08-09T17:06:00Z">
         <w:r>
           <w:t>consistent</w:t>
         </w:r>
@@ -5077,7 +5158,7 @@
       <w:r>
         <w:t xml:space="preserve"> v12.1, and Eclipse v15.6, although output should be compatible with all TPS utilizing the DICOM</w:t>
       </w:r>
-      <w:ins w:id="481" w:author="Anderson, Brian" w:date="2023-08-19T11:02:00Z">
+      <w:ins w:id="492" w:author="Anderson, Brian" w:date="2023-08-19T11:02:00Z">
         <w:r>
           <w:t>-RT</w:t>
         </w:r>
@@ -5085,7 +5166,7 @@
       <w:r>
         <w:t xml:space="preserve"> standard.</w:t>
       </w:r>
-      <w:ins w:id="482" w:author="Anderson, Brian" w:date="2023-08-19T10:27:00Z">
+      <w:ins w:id="493" w:author="Anderson, Brian" w:date="2023-08-19T10:27:00Z">
         <w:r>
           <w:t xml:space="preserve"> </w:t>
         </w:r>
@@ -5104,7 +5185,7 @@
       </w:ins>
     </w:p>
     <w:p>
-      <w:del w:id="483" w:author="Anderson, Brian" w:date="2023-08-19T10:27:00Z">
+      <w:del w:id="494" w:author="Anderson, Brian" w:date="2023-08-19T10:27:00Z">
         <w:r>
           <w:delText xml:space="preserve"> </w:delText>
         </w:r>
@@ -5168,7 +5249,11 @@
         <w:t>.</w:t>
       </w:r>
       <w:r>
-        <w:t xml:space="preserve"> There have also been tools created within the TPS to verify that structures names </w:t>
+        <w:t xml:space="preserve"> There have also been tools created within the TPS to </w:t>
+      </w:r>
+      <w:r>
+        <w:lastRenderedPageBreak/>
+        <w:t xml:space="preserve">verify that structures names </w:t>
       </w:r>
       <w:r>
         <w:t>comply with</w:t>
@@ -5223,11 +5308,7 @@
         <w:t xml:space="preserve"> </w:t>
       </w:r>
       <w:r>
-        <w:t xml:space="preserve">data pooling and outcomes </w:t>
-      </w:r>
-      <w:r>
-        <w:lastRenderedPageBreak/>
-        <w:t>research.</w:t>
+        <w:t>data pooling and outcomes research.</w:t>
       </w:r>
       <w:r>
         <w:t xml:space="preserve"> Furthermore, we hope that this tool can help reduce medical errors and facilitating quality improvement activities.</w:t>
@@ -5240,12 +5321,12 @@
       <w:r>
         <w:t xml:space="preserve"> </w:t>
       </w:r>
-      <w:ins w:id="484" w:author="Anderson, Brian" w:date="2023-08-19T11:02:00Z">
+      <w:ins w:id="495" w:author="Anderson, Brian" w:date="2023-08-19T11:02:00Z">
         <w:r>
           <w:t>Open RT Structures program</w:t>
         </w:r>
       </w:ins>
-      <w:del w:id="485" w:author="Anderson, Brian" w:date="2023-08-19T11:02:00Z">
+      <w:del w:id="496" w:author="Anderson, Brian" w:date="2023-08-19T11:02:00Z">
         <w:r>
           <w:delText>DICOM Template Maker</w:delText>
         </w:r>
@@ -5303,16 +5384,16 @@
       </w:r>
     </w:p>
     <w:p>
-      <w:bookmarkStart w:id="486" w:name="_Hlk134183139"/>
+      <w:bookmarkStart w:id="497" w:name="_Hlk134183139"/>
       <w:r>
         <w:t xml:space="preserve">The largest risk that we could foresee is that the program continually updates </w:t>
       </w:r>
-      <w:del w:id="487" w:author="Anderson, Brian" w:date="2023-08-09T17:06:00Z">
+      <w:del w:id="498" w:author="Anderson, Brian" w:date="2023-08-09T17:06:00Z">
         <w:r>
           <w:delText>it’s</w:delText>
         </w:r>
       </w:del>
-      <w:ins w:id="488" w:author="Anderson, Brian" w:date="2023-08-09T17:06:00Z">
+      <w:ins w:id="499" w:author="Anderson, Brian" w:date="2023-08-09T17:06:00Z">
         <w:r>
           <w:t>its</w:t>
         </w:r>
@@ -5320,7 +5401,7 @@
       <w:r>
         <w:t xml:space="preserve"> own previously generated RT Structure files. To ensure this does not happen, the program internally tracks which images have been previously viewed (via Series Instance UID)</w:t>
       </w:r>
-      <w:del w:id="489" w:author="Anderson, Brian" w:date="2023-08-19T11:02:00Z">
+      <w:del w:id="500" w:author="Anderson, Brian" w:date="2023-08-19T11:02:00Z">
         <w:r>
           <w:delText>,</w:delText>
         </w:r>
@@ -5328,22 +5409,22 @@
       <w:r>
         <w:t xml:space="preserve"> and creates each RT Structure file with that same Series Instance UID. The program </w:t>
       </w:r>
-      <w:ins w:id="490" w:author="Anderson, Brian" w:date="2023-08-06T14:21:00Z">
+      <w:ins w:id="501" w:author="Anderson, Brian" w:date="2023-08-06T14:21:00Z">
         <w:r>
           <w:t xml:space="preserve">is coded to check if </w:t>
         </w:r>
       </w:ins>
-      <w:ins w:id="491" w:author="Anderson, Brian" w:date="2023-08-06T14:24:00Z">
+      <w:ins w:id="502" w:author="Anderson, Brian" w:date="2023-08-06T14:24:00Z">
         <w:r>
           <w:t>each template</w:t>
         </w:r>
       </w:ins>
-      <w:ins w:id="492" w:author="Anderson, Brian" w:date="2023-08-06T14:21:00Z">
+      <w:ins w:id="503" w:author="Anderson, Brian" w:date="2023-08-06T14:21:00Z">
         <w:r>
           <w:t xml:space="preserve"> RT Structure file </w:t>
         </w:r>
       </w:ins>
-      <w:del w:id="493" w:author="Anderson, Brian" w:date="2023-08-06T14:21:00Z">
+      <w:del w:id="504" w:author="Anderson, Brian" w:date="2023-08-06T14:21:00Z">
         <w:r>
           <w:delText xml:space="preserve">never opens or edits an </w:delText>
         </w:r>
@@ -5351,17 +5432,17 @@
       <w:r>
         <w:t>already exist</w:t>
       </w:r>
-      <w:ins w:id="494" w:author="Anderson, Brian" w:date="2023-08-06T14:21:00Z">
+      <w:ins w:id="505" w:author="Anderson, Brian" w:date="2023-08-06T14:21:00Z">
         <w:r>
           <w:t>s</w:t>
         </w:r>
       </w:ins>
-      <w:del w:id="495" w:author="Anderson, Brian" w:date="2023-08-06T14:21:00Z">
+      <w:del w:id="506" w:author="Anderson, Brian" w:date="2023-08-06T14:21:00Z">
         <w:r>
           <w:delText>ing</w:delText>
         </w:r>
       </w:del>
-      <w:del w:id="496" w:author="Anderson, Brian" w:date="2023-08-06T14:22:00Z">
+      <w:del w:id="507" w:author="Anderson, Brian" w:date="2023-08-06T14:22:00Z">
         <w:r>
           <w:delText xml:space="preserve"> RT Structure file</w:delText>
         </w:r>
@@ -5369,17 +5450,17 @@
       <w:r>
         <w:t xml:space="preserve">, and </w:t>
       </w:r>
-      <w:ins w:id="497" w:author="Anderson, Brian" w:date="2023-08-06T14:25:00Z">
+      <w:ins w:id="508" w:author="Anderson, Brian" w:date="2023-08-06T14:25:00Z">
         <w:r>
           <w:t>so prevents a continuous recreation of the same set</w:t>
         </w:r>
       </w:ins>
-      <w:del w:id="498" w:author="Anderson, Brian" w:date="2023-08-06T14:25:00Z">
+      <w:del w:id="509" w:author="Anderson, Brian" w:date="2023-08-06T14:25:00Z">
         <w:r>
           <w:delText xml:space="preserve">so presents no risk to work flows </w:delText>
         </w:r>
       </w:del>
-      <w:del w:id="499" w:author="Anderson, Brian" w:date="2023-08-06T14:24:00Z">
+      <w:del w:id="510" w:author="Anderson, Brian" w:date="2023-08-06T14:24:00Z">
         <w:r>
           <w:delText>already present by the user</w:delText>
         </w:r>
@@ -5387,7 +5468,7 @@
       <w:r>
         <w:t>.</w:t>
       </w:r>
-      <w:ins w:id="500" w:author="Anderson, Brian" w:date="2023-08-19T10:16:00Z">
+      <w:ins w:id="511" w:author="Anderson, Brian" w:date="2023-08-19T10:16:00Z">
         <w:r>
           <w:t xml:space="preserve"> </w:t>
         </w:r>
@@ -5404,7 +5485,7 @@
         </w:r>
       </w:ins>
     </w:p>
-    <w:bookmarkEnd w:id="486"/>
+    <w:bookmarkEnd w:id="497"/>
     <w:p>
       <w:r>
         <w:t xml:space="preserve">To support large-scale, </w:t>
@@ -5424,12 +5505,12 @@
       <w:r>
         <w:t xml:space="preserve"> </w:t>
       </w:r>
-      <w:ins w:id="501" w:author="Anderson, Brian" w:date="2023-08-19T11:03:00Z">
+      <w:ins w:id="512" w:author="Anderson, Brian" w:date="2023-08-19T11:03:00Z">
         <w:r>
           <w:t>Open RT Structures</w:t>
         </w:r>
       </w:ins>
-      <w:del w:id="502" w:author="Anderson, Brian" w:date="2023-08-19T11:03:00Z">
+      <w:del w:id="513" w:author="Anderson, Brian" w:date="2023-08-19T11:03:00Z">
         <w:r>
           <w:delText>DICOM Template Maker</w:delText>
         </w:r>
@@ -5449,12 +5530,12 @@
       <w:r>
         <w:t xml:space="preserve"> to enable easy mapping of structures between languages. The framework of </w:t>
       </w:r>
-      <w:ins w:id="503" w:author="Anderson, Brian" w:date="2023-08-19T11:02:00Z">
+      <w:ins w:id="514" w:author="Anderson, Brian" w:date="2023-08-19T11:02:00Z">
         <w:r>
           <w:t>Open RT Structure</w:t>
         </w:r>
       </w:ins>
-      <w:del w:id="504" w:author="Anderson, Brian" w:date="2023-08-19T11:03:00Z">
+      <w:del w:id="515" w:author="Anderson, Brian" w:date="2023-08-19T11:03:00Z">
         <w:r>
           <w:delText>DICOM Template Make</w:delText>
         </w:r>
@@ -5497,12 +5578,12 @@
       <w:r>
         <w:t xml:space="preserve">will be an ongoing effort within both TG-263 and </w:t>
       </w:r>
-      <w:ins w:id="505" w:author="Anderson, Brian" w:date="2023-08-19T11:03:00Z">
+      <w:ins w:id="516" w:author="Anderson, Brian" w:date="2023-08-19T11:03:00Z">
         <w:r>
           <w:t>Open RT Structures</w:t>
         </w:r>
       </w:ins>
-      <w:del w:id="506" w:author="Anderson, Brian" w:date="2023-08-19T11:03:00Z">
+      <w:del w:id="517" w:author="Anderson, Brian" w:date="2023-08-19T11:03:00Z">
         <w:r>
           <w:delText>DICOM Template Maker</w:delText>
         </w:r>
@@ -5538,7 +5619,7 @@
       <w:r>
         <w:t xml:space="preserve">may </w:t>
       </w:r>
-      <w:del w:id="507" w:author="Anderson, Brian (external email)" w:date="2023-08-25T13:59:00Z">
+      <w:del w:id="518" w:author="Anderson, Brian (external email)" w:date="2023-08-25T13:59:00Z">
         <w:r>
           <w:delText xml:space="preserve">drastically </w:delText>
         </w:r>
@@ -5600,17 +5681,17 @@
         <w:pStyle w:val="Heading1"/>
         <w:rPr>
           <w:lang w:val="es-US"/>
-          <w:rPrChange w:id="508" w:author="Ryckman, Jeffrey" w:date="2023-08-21T07:49:00Z">
+          <w:rPrChange w:id="519" w:author="Ryckman, Jeffrey" w:date="2023-08-21T07:49:00Z">
             <w:rPr/>
           </w:rPrChange>
         </w:rPr>
       </w:pPr>
-      <w:bookmarkStart w:id="509" w:name="_Hlk135828489"/>
+      <w:bookmarkStart w:id="520" w:name="_Hlk135828489"/>
       <w:proofErr w:type="spellStart"/>
       <w:r>
         <w:rPr>
           <w:lang w:val="es-US"/>
-          <w:rPrChange w:id="510" w:author="Ryckman, Jeffrey" w:date="2023-08-21T07:49:00Z">
+          <w:rPrChange w:id="521" w:author="Ryckman, Jeffrey" w:date="2023-08-21T07:49:00Z">
             <w:rPr/>
           </w:rPrChange>
         </w:rPr>
@@ -5618,7 +5699,7 @@
       </w:r>
       <w:proofErr w:type="spellEnd"/>
     </w:p>
-    <w:bookmarkEnd w:id="509"/>
+    <w:bookmarkEnd w:id="520"/>
     <w:p>
       <w:pPr>
         <w:widowControl w:val="0"/>
@@ -5639,7 +5720,7 @@
       <w:r>
         <w:rPr>
           <w:lang w:val="es-US"/>
-          <w:rPrChange w:id="511" w:author="Ryckman, Jeffrey" w:date="2023-08-21T07:49:00Z">
+          <w:rPrChange w:id="522" w:author="Ryckman, Jeffrey" w:date="2023-08-21T07:49:00Z">
             <w:rPr/>
           </w:rPrChange>
         </w:rPr>
@@ -5654,7 +5735,7 @@
           <w:noProof/>
           <w:szCs w:val="24"/>
           <w:lang w:val="es-US"/>
-          <w:rPrChange w:id="512" w:author="Ryckman, Jeffrey" w:date="2023-08-21T07:49:00Z">
+          <w:rPrChange w:id="523" w:author="Ryckman, Jeffrey" w:date="2023-08-21T07:49:00Z">
             <w:rPr>
               <w:rFonts w:ascii="Calibri" w:hAnsi="Calibri" w:cs="Calibri"/>
               <w:noProof/>
@@ -5670,7 +5751,7 @@
           <w:noProof/>
           <w:szCs w:val="24"/>
           <w:lang w:val="es-US"/>
-          <w:rPrChange w:id="513" w:author="Ryckman, Jeffrey" w:date="2023-08-21T07:49:00Z">
+          <w:rPrChange w:id="524" w:author="Ryckman, Jeffrey" w:date="2023-08-21T07:49:00Z">
             <w:rPr>
               <w:rFonts w:ascii="Calibri" w:hAnsi="Calibri" w:cs="Calibri"/>
               <w:noProof/>
@@ -5887,7 +5968,16 @@
           <w:noProof/>
           <w:szCs w:val="24"/>
         </w:rPr>
-        <w:t>. 2nd ed. (Ozyigit G, Chao KSC, Apisarnthanarax S, eds.). Lippincott Williams &amp; Wilkins; 2005.</w:t>
+        <w:t xml:space="preserve">. 2nd </w:t>
+      </w:r>
+      <w:r>
+        <w:rPr>
+          <w:rFonts w:ascii="Calibri" w:hAnsi="Calibri" w:cs="Calibri"/>
+          <w:noProof/>
+          <w:szCs w:val="24"/>
+        </w:rPr>
+        <w:lastRenderedPageBreak/>
+        <w:t>ed. (Ozyigit G, Chao KSC, Apisarnthanarax S, eds.). Lippincott Williams &amp; Wilkins; 2005.</w:t>
       </w:r>
     </w:p>
     <w:p>
@@ -5903,7 +5993,7 @@
           <w:noProof/>
           <w:szCs w:val="24"/>
           <w:lang w:val="fr-FR"/>
-          <w:rPrChange w:id="514" w:author="Ryckman, Jeffrey" w:date="2023-08-21T07:49:00Z">
+          <w:rPrChange w:id="525" w:author="Ryckman, Jeffrey" w:date="2023-08-21T07:49:00Z">
             <w:rPr>
               <w:rFonts w:ascii="Calibri" w:hAnsi="Calibri" w:cs="Calibri"/>
               <w:noProof/>
@@ -5918,7 +6008,7 @@
           <w:noProof/>
           <w:szCs w:val="24"/>
           <w:lang w:val="fr-FR"/>
-          <w:rPrChange w:id="515" w:author="Ryckman, Jeffrey" w:date="2023-08-21T07:49:00Z">
+          <w:rPrChange w:id="526" w:author="Ryckman, Jeffrey" w:date="2023-08-21T07:49:00Z">
             <w:rPr>
               <w:rFonts w:ascii="Calibri" w:hAnsi="Calibri" w:cs="Calibri"/>
               <w:noProof/>
@@ -5926,7 +6016,6 @@
             </w:rPr>
           </w:rPrChange>
         </w:rPr>
-        <w:lastRenderedPageBreak/>
         <w:t xml:space="preserve">6. </w:t>
       </w:r>
       <w:r>
@@ -5935,7 +6024,7 @@
           <w:noProof/>
           <w:szCs w:val="24"/>
           <w:lang w:val="fr-FR"/>
-          <w:rPrChange w:id="516" w:author="Ryckman, Jeffrey" w:date="2023-08-21T07:49:00Z">
+          <w:rPrChange w:id="527" w:author="Ryckman, Jeffrey" w:date="2023-08-21T07:49:00Z">
             <w:rPr>
               <w:rFonts w:ascii="Calibri" w:hAnsi="Calibri" w:cs="Calibri"/>
               <w:noProof/>
@@ -5967,7 +6056,7 @@
           <w:noProof/>
           <w:szCs w:val="24"/>
           <w:lang w:val="fr-FR"/>
-          <w:rPrChange w:id="517" w:author="Ryckman, Jeffrey" w:date="2023-08-21T07:49:00Z">
+          <w:rPrChange w:id="528" w:author="Ryckman, Jeffrey" w:date="2023-08-21T07:49:00Z">
             <w:rPr>
               <w:rFonts w:ascii="Calibri" w:hAnsi="Calibri" w:cs="Calibri"/>
               <w:noProof/>
@@ -5983,7 +6072,7 @@
           <w:noProof/>
           <w:szCs w:val="24"/>
           <w:lang w:val="fr-FR"/>
-          <w:rPrChange w:id="518" w:author="Ryckman, Jeffrey" w:date="2023-08-21T07:49:00Z">
+          <w:rPrChange w:id="529" w:author="Ryckman, Jeffrey" w:date="2023-08-21T07:49:00Z">
             <w:rPr>
               <w:rFonts w:ascii="Calibri" w:hAnsi="Calibri" w:cs="Calibri"/>
               <w:noProof/>
@@ -6179,15 +6268,8 @@
           <w:rFonts w:ascii="Calibri" w:hAnsi="Calibri" w:cs="Calibri"/>
           <w:noProof/>
           <w:szCs w:val="24"/>
-        </w:rPr>
-      </w:pPr>
-      <w:r>
-        <w:rPr>
-          <w:rFonts w:ascii="Calibri" w:hAnsi="Calibri" w:cs="Calibri"/>
-          <w:noProof/>
-          <w:szCs w:val="24"/>
-          <w:lang w:val="fr-FR"/>
-          <w:rPrChange w:id="519" w:author="Ryckman, Jeffrey" w:date="2023-08-21T07:49:00Z">
+          <w:lang w:val="es-ES"/>
+          <w:rPrChange w:id="530" w:author="Mark Anderson" w:date="2023-08-30T12:10:00Z">
             <w:rPr>
               <w:rFonts w:ascii="Calibri" w:hAnsi="Calibri" w:cs="Calibri"/>
               <w:noProof/>
@@ -6195,15 +6277,14 @@
             </w:rPr>
           </w:rPrChange>
         </w:rPr>
-        <w:t xml:space="preserve">12. </w:t>
-      </w:r>
+      </w:pPr>
       <w:r>
         <w:rPr>
           <w:rFonts w:ascii="Calibri" w:hAnsi="Calibri" w:cs="Calibri"/>
           <w:noProof/>
           <w:szCs w:val="24"/>
           <w:lang w:val="fr-FR"/>
-          <w:rPrChange w:id="520" w:author="Ryckman, Jeffrey" w:date="2023-08-21T07:49:00Z">
+          <w:rPrChange w:id="531" w:author="Ryckman, Jeffrey" w:date="2023-08-21T07:49:00Z">
             <w:rPr>
               <w:rFonts w:ascii="Calibri" w:hAnsi="Calibri" w:cs="Calibri"/>
               <w:noProof/>
@@ -6211,6 +6292,22 @@
             </w:rPr>
           </w:rPrChange>
         </w:rPr>
+        <w:t xml:space="preserve">12. </w:t>
+      </w:r>
+      <w:r>
+        <w:rPr>
+          <w:rFonts w:ascii="Calibri" w:hAnsi="Calibri" w:cs="Calibri"/>
+          <w:noProof/>
+          <w:szCs w:val="24"/>
+          <w:lang w:val="fr-FR"/>
+          <w:rPrChange w:id="532" w:author="Ryckman, Jeffrey" w:date="2023-08-21T07:49:00Z">
+            <w:rPr>
+              <w:rFonts w:ascii="Calibri" w:hAnsi="Calibri" w:cs="Calibri"/>
+              <w:noProof/>
+              <w:szCs w:val="24"/>
+            </w:rPr>
+          </w:rPrChange>
+        </w:rPr>
         <w:tab/>
         <w:t xml:space="preserve">Schuler T, Kipritidis J, Eade T, et al. </w:t>
       </w:r>
@@ -6229,6 +6326,16 @@
           <w:iCs/>
           <w:noProof/>
           <w:szCs w:val="24"/>
+          <w:lang w:val="es-ES"/>
+          <w:rPrChange w:id="533" w:author="Mark Anderson" w:date="2023-08-30T12:10:00Z">
+            <w:rPr>
+              <w:rFonts w:ascii="Calibri" w:hAnsi="Calibri" w:cs="Calibri"/>
+              <w:i/>
+              <w:iCs/>
+              <w:noProof/>
+              <w:szCs w:val="24"/>
+            </w:rPr>
+          </w:rPrChange>
         </w:rPr>
         <w:t>Adv Radiat Oncol</w:t>
       </w:r>
@@ -6237,6 +6344,14 @@
           <w:rFonts w:ascii="Calibri" w:hAnsi="Calibri" w:cs="Calibri"/>
           <w:noProof/>
           <w:szCs w:val="24"/>
+          <w:lang w:val="es-ES"/>
+          <w:rPrChange w:id="534" w:author="Mark Anderson" w:date="2023-08-30T12:10:00Z">
+            <w:rPr>
+              <w:rFonts w:ascii="Calibri" w:hAnsi="Calibri" w:cs="Calibri"/>
+              <w:noProof/>
+              <w:szCs w:val="24"/>
+            </w:rPr>
+          </w:rPrChange>
         </w:rPr>
         <w:t>. 2018;4(1):191-200. doi:10.1016/J.ADRO.2018.09.013</w:t>
       </w:r>
@@ -6259,6 +6374,14 @@
           <w:rFonts w:ascii="Calibri" w:hAnsi="Calibri" w:cs="Calibri"/>
           <w:noProof/>
           <w:szCs w:val="24"/>
+          <w:lang w:val="es-ES"/>
+          <w:rPrChange w:id="535" w:author="Mark Anderson" w:date="2023-08-30T12:10:00Z">
+            <w:rPr>
+              <w:rFonts w:ascii="Calibri" w:hAnsi="Calibri" w:cs="Calibri"/>
+              <w:noProof/>
+              <w:szCs w:val="24"/>
+            </w:rPr>
+          </w:rPrChange>
         </w:rPr>
         <w:t xml:space="preserve">13. </w:t>
       </w:r>
@@ -6267,9 +6390,25 @@
           <w:rFonts w:ascii="Calibri" w:hAnsi="Calibri" w:cs="Calibri"/>
           <w:noProof/>
           <w:szCs w:val="24"/>
+          <w:lang w:val="es-ES"/>
+          <w:rPrChange w:id="536" w:author="Mark Anderson" w:date="2023-08-30T12:10:00Z">
+            <w:rPr>
+              <w:rFonts w:ascii="Calibri" w:hAnsi="Calibri" w:cs="Calibri"/>
+              <w:noProof/>
+              <w:szCs w:val="24"/>
+            </w:rPr>
+          </w:rPrChange>
         </w:rPr>
         <w:tab/>
-        <w:t xml:space="preserve">Cardan RA, Covington EL, Popple RA. Technical Note: An open source solution for improving TG-263 compliance. </w:t>
+        <w:t xml:space="preserve">Cardan RA, Covington EL, Popple RA. </w:t>
+      </w:r>
+      <w:r>
+        <w:rPr>
+          <w:rFonts w:ascii="Calibri" w:hAnsi="Calibri" w:cs="Calibri"/>
+          <w:noProof/>
+          <w:szCs w:val="24"/>
+        </w:rPr>
+        <w:t xml:space="preserve">Technical Note: An open source solution for improving TG-263 compliance. </w:t>
       </w:r>
       <w:r>
         <w:rPr>
@@ -6307,7 +6446,7 @@
 </file>
 
 <file path=word/comments.xml><?xml version="1.0" encoding="utf-8"?>
-<w:comments xmlns:wpc="http://schemas.microsoft.com/office/word/2010/wordprocessingCanvas" xmlns:cx="http://schemas.microsoft.com/office/drawing/2014/chartex" xmlns:cx1="http://schemas.microsoft.com/office/drawing/2015/9/8/chartex" xmlns:cx2="http://schemas.microsoft.com/office/drawing/2015/10/21/chartex" xmlns:cx3="http://schemas.microsoft.com/office/drawing/2016/5/9/chartex" xmlns:cx4="http://schemas.microsoft.com/office/drawing/2016/5/10/chartex" xmlns:cx5="http://schemas.microsoft.com/office/drawing/2016/5/11/chartex" xmlns:cx6="http://schemas.microsoft.com/office/drawing/2016/5/12/chartex" xmlns:cx7="http://schemas.microsoft.com/office/drawing/2016/5/13/chartex" xmlns:cx8="http://schemas.microsoft.com/office/drawing/2016/5/14/chartex" xmlns:mc="http://schemas.openxmlformats.org/markup-compatibility/2006" xmlns:aink="http://schemas.microsoft.com/office/drawing/2016/ink" xmlns:am3d="http://schemas.microsoft.com/office/drawing/2017/model3d" xmlns:o="urn:schemas-microsoft-com:office:office" xmlns:r="http://schemas.openxmlformats.org/officeDocument/2006/relationships" xmlns:m="http://schemas.openxmlformats.org/officeDocument/2006/math" xmlns:v="urn:schemas-microsoft-com:vml" xmlns:wp14="http://schemas.microsoft.com/office/word/2010/wordprocessingDrawing" xmlns:wp="http://schemas.openxmlformats.org/drawingml/2006/wordprocessingDrawing" xmlns:w10="urn:schemas-microsoft-com:office:word" xmlns:w="http://schemas.openxmlformats.org/wordprocessingml/2006/main" xmlns:w14="http://schemas.microsoft.com/office/word/2010/wordml" xmlns:w15="http://schemas.microsoft.com/office/word/2012/wordml" xmlns:w16cex="http://schemas.microsoft.com/office/word/2018/wordml/cex" xmlns:w16cid="http://schemas.microsoft.com/office/word/2016/wordml/cid" xmlns:w16="http://schemas.microsoft.com/office/word/2018/wordml" xmlns:w16se="http://schemas.microsoft.com/office/word/2015/wordml/symex" xmlns:wpg="http://schemas.microsoft.com/office/word/2010/wordprocessingGroup" xmlns:wpi="http://schemas.microsoft.com/office/word/2010/wordprocessingInk" xmlns:wne="http://schemas.microsoft.com/office/word/2006/wordml" xmlns:wps="http://schemas.microsoft.com/office/word/2010/wordprocessingShape" mc:Ignorable="w14 w15 w16se w16cid w16 w16cex wp14">
+<w:comments xmlns:wpc="http://schemas.microsoft.com/office/word/2010/wordprocessingCanvas" xmlns:cx="http://schemas.microsoft.com/office/drawing/2014/chartex" xmlns:cx1="http://schemas.microsoft.com/office/drawing/2015/9/8/chartex" xmlns:cx2="http://schemas.microsoft.com/office/drawing/2015/10/21/chartex" xmlns:cx3="http://schemas.microsoft.com/office/drawing/2016/5/9/chartex" xmlns:cx4="http://schemas.microsoft.com/office/drawing/2016/5/10/chartex" xmlns:cx5="http://schemas.microsoft.com/office/drawing/2016/5/11/chartex" xmlns:cx6="http://schemas.microsoft.com/office/drawing/2016/5/12/chartex" xmlns:cx7="http://schemas.microsoft.com/office/drawing/2016/5/13/chartex" xmlns:cx8="http://schemas.microsoft.com/office/drawing/2016/5/14/chartex" xmlns:mc="http://schemas.openxmlformats.org/markup-compatibility/2006" xmlns:aink="http://schemas.microsoft.com/office/drawing/2016/ink" xmlns:am3d="http://schemas.microsoft.com/office/drawing/2017/model3d" xmlns:o="urn:schemas-microsoft-com:office:office" xmlns:oel="http://schemas.microsoft.com/office/2019/extlst" xmlns:r="http://schemas.openxmlformats.org/officeDocument/2006/relationships" xmlns:m="http://schemas.openxmlformats.org/officeDocument/2006/math" xmlns:v="urn:schemas-microsoft-com:vml" xmlns:wp14="http://schemas.microsoft.com/office/word/2010/wordprocessingDrawing" xmlns:wp="http://schemas.openxmlformats.org/drawingml/2006/wordprocessingDrawing" xmlns:w10="urn:schemas-microsoft-com:office:word" xmlns:w="http://schemas.openxmlformats.org/wordprocessingml/2006/main" xmlns:w14="http://schemas.microsoft.com/office/word/2010/wordml" xmlns:w15="http://schemas.microsoft.com/office/word/2012/wordml" xmlns:w16cex="http://schemas.microsoft.com/office/word/2018/wordml/cex" xmlns:w16cid="http://schemas.microsoft.com/office/word/2016/wordml/cid" xmlns:w16="http://schemas.microsoft.com/office/word/2018/wordml" xmlns:w16sdtdh="http://schemas.microsoft.com/office/word/2020/wordml/sdtdatahash" xmlns:w16se="http://schemas.microsoft.com/office/word/2015/wordml/symex" xmlns:wpg="http://schemas.microsoft.com/office/word/2010/wordprocessingGroup" xmlns:wpi="http://schemas.microsoft.com/office/word/2010/wordprocessingInk" xmlns:wne="http://schemas.microsoft.com/office/word/2006/wordml" xmlns:wps="http://schemas.microsoft.com/office/word/2010/wordprocessingShape" mc:Ignorable="w14 w15 w16se w16cid w16 w16cex w16sdtdh wp14">
   <w:comment w:id="206" w:author="Ryckman, Jeffrey" w:date="2023-08-08T18:19:00Z" w:initials="JR">
     <w:p>
       <w:r>
@@ -6364,7 +6503,7 @@
 </file>
 
 <file path=word/commentsExtended.xml><?xml version="1.0" encoding="utf-8"?>
-<w15:commentsEx xmlns:wpc="http://schemas.microsoft.com/office/word/2010/wordprocessingCanvas" xmlns:cx="http://schemas.microsoft.com/office/drawing/2014/chartex" xmlns:cx1="http://schemas.microsoft.com/office/drawing/2015/9/8/chartex" xmlns:cx2="http://schemas.microsoft.com/office/drawing/2015/10/21/chartex" xmlns:cx3="http://schemas.microsoft.com/office/drawing/2016/5/9/chartex" xmlns:cx4="http://schemas.microsoft.com/office/drawing/2016/5/10/chartex" xmlns:cx5="http://schemas.microsoft.com/office/drawing/2016/5/11/chartex" xmlns:cx6="http://schemas.microsoft.com/office/drawing/2016/5/12/chartex" xmlns:cx7="http://schemas.microsoft.com/office/drawing/2016/5/13/chartex" xmlns:cx8="http://schemas.microsoft.com/office/drawing/2016/5/14/chartex" xmlns:mc="http://schemas.openxmlformats.org/markup-compatibility/2006" xmlns:aink="http://schemas.microsoft.com/office/drawing/2016/ink" xmlns:am3d="http://schemas.microsoft.com/office/drawing/2017/model3d" xmlns:o="urn:schemas-microsoft-com:office:office" xmlns:r="http://schemas.openxmlformats.org/officeDocument/2006/relationships" xmlns:m="http://schemas.openxmlformats.org/officeDocument/2006/math" xmlns:v="urn:schemas-microsoft-com:vml" xmlns:wp14="http://schemas.microsoft.com/office/word/2010/wordprocessingDrawing" xmlns:wp="http://schemas.openxmlformats.org/drawingml/2006/wordprocessingDrawing" xmlns:w10="urn:schemas-microsoft-com:office:word" xmlns:w="http://schemas.openxmlformats.org/wordprocessingml/2006/main" xmlns:w14="http://schemas.microsoft.com/office/word/2010/wordml" xmlns:w15="http://schemas.microsoft.com/office/word/2012/wordml" xmlns:w16cex="http://schemas.microsoft.com/office/word/2018/wordml/cex" xmlns:w16cid="http://schemas.microsoft.com/office/word/2016/wordml/cid" xmlns:w16="http://schemas.microsoft.com/office/word/2018/wordml" xmlns:w16se="http://schemas.microsoft.com/office/word/2015/wordml/symex" xmlns:wpg="http://schemas.microsoft.com/office/word/2010/wordprocessingGroup" xmlns:wpi="http://schemas.microsoft.com/office/word/2010/wordprocessingInk" xmlns:wne="http://schemas.microsoft.com/office/word/2006/wordml" xmlns:wps="http://schemas.microsoft.com/office/word/2010/wordprocessingShape" mc:Ignorable="w14 w15 w16se w16cid w16 w16cex wp14">
+<w15:commentsEx xmlns:wpc="http://schemas.microsoft.com/office/word/2010/wordprocessingCanvas" xmlns:cx="http://schemas.microsoft.com/office/drawing/2014/chartex" xmlns:cx1="http://schemas.microsoft.com/office/drawing/2015/9/8/chartex" xmlns:cx2="http://schemas.microsoft.com/office/drawing/2015/10/21/chartex" xmlns:cx3="http://schemas.microsoft.com/office/drawing/2016/5/9/chartex" xmlns:cx4="http://schemas.microsoft.com/office/drawing/2016/5/10/chartex" xmlns:cx5="http://schemas.microsoft.com/office/drawing/2016/5/11/chartex" xmlns:cx6="http://schemas.microsoft.com/office/drawing/2016/5/12/chartex" xmlns:cx7="http://schemas.microsoft.com/office/drawing/2016/5/13/chartex" xmlns:cx8="http://schemas.microsoft.com/office/drawing/2016/5/14/chartex" xmlns:mc="http://schemas.openxmlformats.org/markup-compatibility/2006" xmlns:aink="http://schemas.microsoft.com/office/drawing/2016/ink" xmlns:am3d="http://schemas.microsoft.com/office/drawing/2017/model3d" xmlns:o="urn:schemas-microsoft-com:office:office" xmlns:oel="http://schemas.microsoft.com/office/2019/extlst" xmlns:r="http://schemas.openxmlformats.org/officeDocument/2006/relationships" xmlns:m="http://schemas.openxmlformats.org/officeDocument/2006/math" xmlns:v="urn:schemas-microsoft-com:vml" xmlns:wp14="http://schemas.microsoft.com/office/word/2010/wordprocessingDrawing" xmlns:wp="http://schemas.openxmlformats.org/drawingml/2006/wordprocessingDrawing" xmlns:w10="urn:schemas-microsoft-com:office:word" xmlns:w="http://schemas.openxmlformats.org/wordprocessingml/2006/main" xmlns:w14="http://schemas.microsoft.com/office/word/2010/wordml" xmlns:w15="http://schemas.microsoft.com/office/word/2012/wordml" xmlns:w16cex="http://schemas.microsoft.com/office/word/2018/wordml/cex" xmlns:w16cid="http://schemas.microsoft.com/office/word/2016/wordml/cid" xmlns:w16="http://schemas.microsoft.com/office/word/2018/wordml" xmlns:w16sdtdh="http://schemas.microsoft.com/office/word/2020/wordml/sdtdatahash" xmlns:w16se="http://schemas.microsoft.com/office/word/2015/wordml/symex" xmlns:wpg="http://schemas.microsoft.com/office/word/2010/wordprocessingGroup" xmlns:wpi="http://schemas.microsoft.com/office/word/2010/wordprocessingInk" xmlns:wne="http://schemas.microsoft.com/office/word/2006/wordml" xmlns:wps="http://schemas.microsoft.com/office/word/2010/wordprocessingShape" mc:Ignorable="w14 w15 w16se w16cid w16 w16cex w16sdtdh wp14">
   <w15:commentEx w15:paraId="10B61AE2" w15:done="0"/>
   <w15:commentEx w15:paraId="4B3BBDB9" w15:done="0"/>
   <w15:commentEx w15:paraId="3531FB90" w15:done="0"/>
@@ -6372,7 +6511,7 @@
 </file>
 
 <file path=word/commentsExtensible.xml><?xml version="1.0" encoding="utf-8"?>
-<w16cex:commentsExtensible xmlns:wpc="http://schemas.microsoft.com/office/word/2010/wordprocessingCanvas" xmlns:cx="http://schemas.microsoft.com/office/drawing/2014/chartex" xmlns:cx1="http://schemas.microsoft.com/office/drawing/2015/9/8/chartex" xmlns:cx2="http://schemas.microsoft.com/office/drawing/2015/10/21/chartex" xmlns:cx3="http://schemas.microsoft.com/office/drawing/2016/5/9/chartex" xmlns:cx4="http://schemas.microsoft.com/office/drawing/2016/5/10/chartex" xmlns:cx5="http://schemas.microsoft.com/office/drawing/2016/5/11/chartex" xmlns:cx6="http://schemas.microsoft.com/office/drawing/2016/5/12/chartex" xmlns:cx7="http://schemas.microsoft.com/office/drawing/2016/5/13/chartex" xmlns:cx8="http://schemas.microsoft.com/office/drawing/2016/5/14/chartex" xmlns:mc="http://schemas.openxmlformats.org/markup-compatibility/2006" xmlns:aink="http://schemas.microsoft.com/office/drawing/2016/ink" xmlns:am3d="http://schemas.microsoft.com/office/drawing/2017/model3d" xmlns:o="urn:schemas-microsoft-com:office:office" xmlns:r="http://schemas.openxmlformats.org/officeDocument/2006/relationships" xmlns:m="http://schemas.openxmlformats.org/officeDocument/2006/math" xmlns:v="urn:schemas-microsoft-com:vml" xmlns:wp14="http://schemas.microsoft.com/office/word/2010/wordprocessingDrawing" xmlns:wp="http://schemas.openxmlformats.org/drawingml/2006/wordprocessingDrawing" xmlns:w10="urn:schemas-microsoft-com:office:word" xmlns:w="http://schemas.openxmlformats.org/wordprocessingml/2006/main" xmlns:w14="http://schemas.microsoft.com/office/word/2010/wordml" xmlns:w15="http://schemas.microsoft.com/office/word/2012/wordml" xmlns:w16cex="http://schemas.microsoft.com/office/word/2018/wordml/cex" xmlns:w16cid="http://schemas.microsoft.com/office/word/2016/wordml/cid" xmlns:w16="http://schemas.microsoft.com/office/word/2018/wordml" xmlns:w16se="http://schemas.microsoft.com/office/word/2015/wordml/symex" xmlns:wpg="http://schemas.microsoft.com/office/word/2010/wordprocessingGroup" xmlns:wpi="http://schemas.microsoft.com/office/word/2010/wordprocessingInk" xmlns:wne="http://schemas.microsoft.com/office/word/2006/wordml" xmlns:wps="http://schemas.microsoft.com/office/word/2010/wordprocessingShape" mc:Ignorable="w14 w15 w16se w16cid w16 w16cex wp14">
+<w16cex:commentsExtensible xmlns:wpc="http://schemas.microsoft.com/office/word/2010/wordprocessingCanvas" xmlns:cx="http://schemas.microsoft.com/office/drawing/2014/chartex" xmlns:cx1="http://schemas.microsoft.com/office/drawing/2015/9/8/chartex" xmlns:cx2="http://schemas.microsoft.com/office/drawing/2015/10/21/chartex" xmlns:cx3="http://schemas.microsoft.com/office/drawing/2016/5/9/chartex" xmlns:cx4="http://schemas.microsoft.com/office/drawing/2016/5/10/chartex" xmlns:cx5="http://schemas.microsoft.com/office/drawing/2016/5/11/chartex" xmlns:cx6="http://schemas.microsoft.com/office/drawing/2016/5/12/chartex" xmlns:cx7="http://schemas.microsoft.com/office/drawing/2016/5/13/chartex" xmlns:cx8="http://schemas.microsoft.com/office/drawing/2016/5/14/chartex" xmlns:mc="http://schemas.openxmlformats.org/markup-compatibility/2006" xmlns:aink="http://schemas.microsoft.com/office/drawing/2016/ink" xmlns:am3d="http://schemas.microsoft.com/office/drawing/2017/model3d" xmlns:o="urn:schemas-microsoft-com:office:office" xmlns:oel="http://schemas.microsoft.com/office/2019/extlst" xmlns:r="http://schemas.openxmlformats.org/officeDocument/2006/relationships" xmlns:m="http://schemas.openxmlformats.org/officeDocument/2006/math" xmlns:v="urn:schemas-microsoft-com:vml" xmlns:wp14="http://schemas.microsoft.com/office/word/2010/wordprocessingDrawing" xmlns:wp="http://schemas.openxmlformats.org/drawingml/2006/wordprocessingDrawing" xmlns:w10="urn:schemas-microsoft-com:office:word" xmlns:w="http://schemas.openxmlformats.org/wordprocessingml/2006/main" xmlns:w14="http://schemas.microsoft.com/office/word/2010/wordml" xmlns:w15="http://schemas.microsoft.com/office/word/2012/wordml" xmlns:w16cex="http://schemas.microsoft.com/office/word/2018/wordml/cex" xmlns:w16cid="http://schemas.microsoft.com/office/word/2016/wordml/cid" xmlns:w16="http://schemas.microsoft.com/office/word/2018/wordml" xmlns:w16sdtdh="http://schemas.microsoft.com/office/word/2020/wordml/sdtdatahash" xmlns:w16se="http://schemas.microsoft.com/office/word/2015/wordml/symex" xmlns:wpg="http://schemas.microsoft.com/office/word/2010/wordprocessingGroup" xmlns:wpi="http://schemas.microsoft.com/office/word/2010/wordprocessingInk" xmlns:wne="http://schemas.microsoft.com/office/word/2006/wordml" xmlns:wps="http://schemas.microsoft.com/office/word/2010/wordprocessingShape" mc:Ignorable="w14 w15 w16se w16cid w16 w16cex w16sdtdh wp14">
   <w16cex:commentExtensible w16cex:durableId="287D05A9" w16cex:dateUtc="2023-08-08T22:19:00Z"/>
   <w16cex:commentExtensible w16cex:durableId="289334C3" w16cex:dateUtc="2023-08-25T18:10:00Z"/>
   <w16cex:commentExtensible w16cex:durableId="2880DC73" w16cex:dateUtc="2023-08-11T20:12:00Z"/>
@@ -6380,7 +6519,7 @@
 </file>
 
 <file path=word/commentsIds.xml><?xml version="1.0" encoding="utf-8"?>
-<w16cid:commentsIds xmlns:wpc="http://schemas.microsoft.com/office/word/2010/wordprocessingCanvas" xmlns:cx="http://schemas.microsoft.com/office/drawing/2014/chartex" xmlns:cx1="http://schemas.microsoft.com/office/drawing/2015/9/8/chartex" xmlns:cx2="http://schemas.microsoft.com/office/drawing/2015/10/21/chartex" xmlns:cx3="http://schemas.microsoft.com/office/drawing/2016/5/9/chartex" xmlns:cx4="http://schemas.microsoft.com/office/drawing/2016/5/10/chartex" xmlns:cx5="http://schemas.microsoft.com/office/drawing/2016/5/11/chartex" xmlns:cx6="http://schemas.microsoft.com/office/drawing/2016/5/12/chartex" xmlns:cx7="http://schemas.microsoft.com/office/drawing/2016/5/13/chartex" xmlns:cx8="http://schemas.microsoft.com/office/drawing/2016/5/14/chartex" xmlns:mc="http://schemas.openxmlformats.org/markup-compatibility/2006" xmlns:aink="http://schemas.microsoft.com/office/drawing/2016/ink" xmlns:am3d="http://schemas.microsoft.com/office/drawing/2017/model3d" xmlns:o="urn:schemas-microsoft-com:office:office" xmlns:r="http://schemas.openxmlformats.org/officeDocument/2006/relationships" xmlns:m="http://schemas.openxmlformats.org/officeDocument/2006/math" xmlns:v="urn:schemas-microsoft-com:vml" xmlns:wp14="http://schemas.microsoft.com/office/word/2010/wordprocessingDrawing" xmlns:wp="http://schemas.openxmlformats.org/drawingml/2006/wordprocessingDrawing" xmlns:w10="urn:schemas-microsoft-com:office:word" xmlns:w="http://schemas.openxmlformats.org/wordprocessingml/2006/main" xmlns:w14="http://schemas.microsoft.com/office/word/2010/wordml" xmlns:w15="http://schemas.microsoft.com/office/word/2012/wordml" xmlns:w16cex="http://schemas.microsoft.com/office/word/2018/wordml/cex" xmlns:w16cid="http://schemas.microsoft.com/office/word/2016/wordml/cid" xmlns:w16="http://schemas.microsoft.com/office/word/2018/wordml" xmlns:w16se="http://schemas.microsoft.com/office/word/2015/wordml/symex" xmlns:wpg="http://schemas.microsoft.com/office/word/2010/wordprocessingGroup" xmlns:wpi="http://schemas.microsoft.com/office/word/2010/wordprocessingInk" xmlns:wne="http://schemas.microsoft.com/office/word/2006/wordml" xmlns:wps="http://schemas.microsoft.com/office/word/2010/wordprocessingShape" mc:Ignorable="w14 w15 w16se w16cid w16 w16cex wp14">
+<w16cid:commentsIds xmlns:wpc="http://schemas.microsoft.com/office/word/2010/wordprocessingCanvas" xmlns:cx="http://schemas.microsoft.com/office/drawing/2014/chartex" xmlns:cx1="http://schemas.microsoft.com/office/drawing/2015/9/8/chartex" xmlns:cx2="http://schemas.microsoft.com/office/drawing/2015/10/21/chartex" xmlns:cx3="http://schemas.microsoft.com/office/drawing/2016/5/9/chartex" xmlns:cx4="http://schemas.microsoft.com/office/drawing/2016/5/10/chartex" xmlns:cx5="http://schemas.microsoft.com/office/drawing/2016/5/11/chartex" xmlns:cx6="http://schemas.microsoft.com/office/drawing/2016/5/12/chartex" xmlns:cx7="http://schemas.microsoft.com/office/drawing/2016/5/13/chartex" xmlns:cx8="http://schemas.microsoft.com/office/drawing/2016/5/14/chartex" xmlns:mc="http://schemas.openxmlformats.org/markup-compatibility/2006" xmlns:aink="http://schemas.microsoft.com/office/drawing/2016/ink" xmlns:am3d="http://schemas.microsoft.com/office/drawing/2017/model3d" xmlns:o="urn:schemas-microsoft-com:office:office" xmlns:oel="http://schemas.microsoft.com/office/2019/extlst" xmlns:r="http://schemas.openxmlformats.org/officeDocument/2006/relationships" xmlns:m="http://schemas.openxmlformats.org/officeDocument/2006/math" xmlns:v="urn:schemas-microsoft-com:vml" xmlns:wp14="http://schemas.microsoft.com/office/word/2010/wordprocessingDrawing" xmlns:wp="http://schemas.openxmlformats.org/drawingml/2006/wordprocessingDrawing" xmlns:w10="urn:schemas-microsoft-com:office:word" xmlns:w="http://schemas.openxmlformats.org/wordprocessingml/2006/main" xmlns:w14="http://schemas.microsoft.com/office/word/2010/wordml" xmlns:w15="http://schemas.microsoft.com/office/word/2012/wordml" xmlns:w16cex="http://schemas.microsoft.com/office/word/2018/wordml/cex" xmlns:w16cid="http://schemas.microsoft.com/office/word/2016/wordml/cid" xmlns:w16="http://schemas.microsoft.com/office/word/2018/wordml" xmlns:w16sdtdh="http://schemas.microsoft.com/office/word/2020/wordml/sdtdatahash" xmlns:w16se="http://schemas.microsoft.com/office/word/2015/wordml/symex" xmlns:wpg="http://schemas.microsoft.com/office/word/2010/wordprocessingGroup" xmlns:wpi="http://schemas.microsoft.com/office/word/2010/wordprocessingInk" xmlns:wne="http://schemas.microsoft.com/office/word/2006/wordml" xmlns:wps="http://schemas.microsoft.com/office/word/2010/wordprocessingShape" mc:Ignorable="w14 w15 w16se w16cid w16 w16cex w16sdtdh wp14">
   <w16cid:commentId w16cid:paraId="10B61AE2" w16cid:durableId="287D05A9"/>
   <w16cid:commentId w16cid:paraId="4B3BBDB9" w16cid:durableId="289334C3"/>
   <w16cid:commentId w16cid:paraId="3531FB90" w16cid:durableId="2880DC73"/>
@@ -6388,7 +6527,7 @@
 </file>
 
 <file path=word/numbering.xml><?xml version="1.0" encoding="utf-8"?>
-<w:numbering xmlns:wpc="http://schemas.microsoft.com/office/word/2010/wordprocessingCanvas" xmlns:cx="http://schemas.microsoft.com/office/drawing/2014/chartex" xmlns:cx1="http://schemas.microsoft.com/office/drawing/2015/9/8/chartex" xmlns:cx2="http://schemas.microsoft.com/office/drawing/2015/10/21/chartex" xmlns:cx3="http://schemas.microsoft.com/office/drawing/2016/5/9/chartex" xmlns:cx4="http://schemas.microsoft.com/office/drawing/2016/5/10/chartex" xmlns:cx5="http://schemas.microsoft.com/office/drawing/2016/5/11/chartex" xmlns:cx6="http://schemas.microsoft.com/office/drawing/2016/5/12/chartex" xmlns:cx7="http://schemas.microsoft.com/office/drawing/2016/5/13/chartex" xmlns:cx8="http://schemas.microsoft.com/office/drawing/2016/5/14/chartex" xmlns:mc="http://schemas.openxmlformats.org/markup-compatibility/2006" xmlns:aink="http://schemas.microsoft.com/office/drawing/2016/ink" xmlns:am3d="http://schemas.microsoft.com/office/drawing/2017/model3d" xmlns:o="urn:schemas-microsoft-com:office:office" xmlns:r="http://schemas.openxmlformats.org/officeDocument/2006/relationships" xmlns:m="http://schemas.openxmlformats.org/officeDocument/2006/math" xmlns:v="urn:schemas-microsoft-com:vml" xmlns:wp14="http://schemas.microsoft.com/office/word/2010/wordprocessingDrawing" xmlns:wp="http://schemas.openxmlformats.org/drawingml/2006/wordprocessingDrawing" xmlns:w10="urn:schemas-microsoft-com:office:word" xmlns:w="http://schemas.openxmlformats.org/wordprocessingml/2006/main" xmlns:w14="http://schemas.microsoft.com/office/word/2010/wordml" xmlns:w15="http://schemas.microsoft.com/office/word/2012/wordml" xmlns:w16cex="http://schemas.microsoft.com/office/word/2018/wordml/cex" xmlns:w16cid="http://schemas.microsoft.com/office/word/2016/wordml/cid" xmlns:w16="http://schemas.microsoft.com/office/word/2018/wordml" xmlns:w16se="http://schemas.microsoft.com/office/word/2015/wordml/symex" xmlns:wpg="http://schemas.microsoft.com/office/word/2010/wordprocessingGroup" xmlns:wpi="http://schemas.microsoft.com/office/word/2010/wordprocessingInk" xmlns:wne="http://schemas.microsoft.com/office/word/2006/wordml" xmlns:wps="http://schemas.microsoft.com/office/word/2010/wordprocessingShape" mc:Ignorable="w14 w15 w16se w16cid w16 w16cex wp14">
+<w:numbering xmlns:wpc="http://schemas.microsoft.com/office/word/2010/wordprocessingCanvas" xmlns:cx="http://schemas.microsoft.com/office/drawing/2014/chartex" xmlns:cx1="http://schemas.microsoft.com/office/drawing/2015/9/8/chartex" xmlns:cx2="http://schemas.microsoft.com/office/drawing/2015/10/21/chartex" xmlns:cx3="http://schemas.microsoft.com/office/drawing/2016/5/9/chartex" xmlns:cx4="http://schemas.microsoft.com/office/drawing/2016/5/10/chartex" xmlns:cx5="http://schemas.microsoft.com/office/drawing/2016/5/11/chartex" xmlns:cx6="http://schemas.microsoft.com/office/drawing/2016/5/12/chartex" xmlns:cx7="http://schemas.microsoft.com/office/drawing/2016/5/13/chartex" xmlns:cx8="http://schemas.microsoft.com/office/drawing/2016/5/14/chartex" xmlns:mc="http://schemas.openxmlformats.org/markup-compatibility/2006" xmlns:aink="http://schemas.microsoft.com/office/drawing/2016/ink" xmlns:am3d="http://schemas.microsoft.com/office/drawing/2017/model3d" xmlns:o="urn:schemas-microsoft-com:office:office" xmlns:oel="http://schemas.microsoft.com/office/2019/extlst" xmlns:r="http://schemas.openxmlformats.org/officeDocument/2006/relationships" xmlns:m="http://schemas.openxmlformats.org/officeDocument/2006/math" xmlns:v="urn:schemas-microsoft-com:vml" xmlns:wp14="http://schemas.microsoft.com/office/word/2010/wordprocessingDrawing" xmlns:wp="http://schemas.openxmlformats.org/drawingml/2006/wordprocessingDrawing" xmlns:w10="urn:schemas-microsoft-com:office:word" xmlns:w="http://schemas.openxmlformats.org/wordprocessingml/2006/main" xmlns:w14="http://schemas.microsoft.com/office/word/2010/wordml" xmlns:w15="http://schemas.microsoft.com/office/word/2012/wordml" xmlns:w16cex="http://schemas.microsoft.com/office/word/2018/wordml/cex" xmlns:w16cid="http://schemas.microsoft.com/office/word/2016/wordml/cid" xmlns:w16="http://schemas.microsoft.com/office/word/2018/wordml" xmlns:w16sdtdh="http://schemas.microsoft.com/office/word/2020/wordml/sdtdatahash" xmlns:w16se="http://schemas.microsoft.com/office/word/2015/wordml/symex" xmlns:wpg="http://schemas.microsoft.com/office/word/2010/wordprocessingGroup" xmlns:wpi="http://schemas.microsoft.com/office/word/2010/wordprocessingInk" xmlns:wne="http://schemas.microsoft.com/office/word/2006/wordml" xmlns:wps="http://schemas.microsoft.com/office/word/2010/wordprocessingShape" mc:Ignorable="w14 w15 w16se w16cid w16 w16cex w16sdtdh wp14">
   <w:abstractNum w:abstractNumId="0" w15:restartNumberingAfterBreak="0">
     <w:nsid w:val="6FED2CE9"/>
     <w:multiLevelType w:val="multilevel"/>
@@ -6538,14 +6677,14 @@
       </w:rPr>
     </w:lvl>
   </w:abstractNum>
-  <w:num w:numId="1">
+  <w:num w:numId="1" w16cid:durableId="236018105">
     <w:abstractNumId w:val="0"/>
   </w:num>
 </w:numbering>
 </file>
 
 <file path=word/people.xml><?xml version="1.0" encoding="utf-8"?>
-<w15:people xmlns:wpc="http://schemas.microsoft.com/office/word/2010/wordprocessingCanvas" xmlns:cx="http://schemas.microsoft.com/office/drawing/2014/chartex" xmlns:cx1="http://schemas.microsoft.com/office/drawing/2015/9/8/chartex" xmlns:cx2="http://schemas.microsoft.com/office/drawing/2015/10/21/chartex" xmlns:cx3="http://schemas.microsoft.com/office/drawing/2016/5/9/chartex" xmlns:cx4="http://schemas.microsoft.com/office/drawing/2016/5/10/chartex" xmlns:cx5="http://schemas.microsoft.com/office/drawing/2016/5/11/chartex" xmlns:cx6="http://schemas.microsoft.com/office/drawing/2016/5/12/chartex" xmlns:cx7="http://schemas.microsoft.com/office/drawing/2016/5/13/chartex" xmlns:cx8="http://schemas.microsoft.com/office/drawing/2016/5/14/chartex" xmlns:mc="http://schemas.openxmlformats.org/markup-compatibility/2006" xmlns:aink="http://schemas.microsoft.com/office/drawing/2016/ink" xmlns:am3d="http://schemas.microsoft.com/office/drawing/2017/model3d" xmlns:o="urn:schemas-microsoft-com:office:office" xmlns:r="http://schemas.openxmlformats.org/officeDocument/2006/relationships" xmlns:m="http://schemas.openxmlformats.org/officeDocument/2006/math" xmlns:v="urn:schemas-microsoft-com:vml" xmlns:wp14="http://schemas.microsoft.com/office/word/2010/wordprocessingDrawing" xmlns:wp="http://schemas.openxmlformats.org/drawingml/2006/wordprocessingDrawing" xmlns:w10="urn:schemas-microsoft-com:office:word" xmlns:w="http://schemas.openxmlformats.org/wordprocessingml/2006/main" xmlns:w14="http://schemas.microsoft.com/office/word/2010/wordml" xmlns:w15="http://schemas.microsoft.com/office/word/2012/wordml" xmlns:w16cex="http://schemas.microsoft.com/office/word/2018/wordml/cex" xmlns:w16cid="http://schemas.microsoft.com/office/word/2016/wordml/cid" xmlns:w16="http://schemas.microsoft.com/office/word/2018/wordml" xmlns:w16se="http://schemas.microsoft.com/office/word/2015/wordml/symex" xmlns:wpg="http://schemas.microsoft.com/office/word/2010/wordprocessingGroup" xmlns:wpi="http://schemas.microsoft.com/office/word/2010/wordprocessingInk" xmlns:wne="http://schemas.microsoft.com/office/word/2006/wordml" xmlns:wps="http://schemas.microsoft.com/office/word/2010/wordprocessingShape" mc:Ignorable="w14 w15 w16se w16cid w16 w16cex wp14">
+<w15:people xmlns:wpc="http://schemas.microsoft.com/office/word/2010/wordprocessingCanvas" xmlns:cx="http://schemas.microsoft.com/office/drawing/2014/chartex" xmlns:cx1="http://schemas.microsoft.com/office/drawing/2015/9/8/chartex" xmlns:cx2="http://schemas.microsoft.com/office/drawing/2015/10/21/chartex" xmlns:cx3="http://schemas.microsoft.com/office/drawing/2016/5/9/chartex" xmlns:cx4="http://schemas.microsoft.com/office/drawing/2016/5/10/chartex" xmlns:cx5="http://schemas.microsoft.com/office/drawing/2016/5/11/chartex" xmlns:cx6="http://schemas.microsoft.com/office/drawing/2016/5/12/chartex" xmlns:cx7="http://schemas.microsoft.com/office/drawing/2016/5/13/chartex" xmlns:cx8="http://schemas.microsoft.com/office/drawing/2016/5/14/chartex" xmlns:mc="http://schemas.openxmlformats.org/markup-compatibility/2006" xmlns:aink="http://schemas.microsoft.com/office/drawing/2016/ink" xmlns:am3d="http://schemas.microsoft.com/office/drawing/2017/model3d" xmlns:o="urn:schemas-microsoft-com:office:office" xmlns:oel="http://schemas.microsoft.com/office/2019/extlst" xmlns:r="http://schemas.openxmlformats.org/officeDocument/2006/relationships" xmlns:m="http://schemas.openxmlformats.org/officeDocument/2006/math" xmlns:v="urn:schemas-microsoft-com:vml" xmlns:wp14="http://schemas.microsoft.com/office/word/2010/wordprocessingDrawing" xmlns:wp="http://schemas.openxmlformats.org/drawingml/2006/wordprocessingDrawing" xmlns:w10="urn:schemas-microsoft-com:office:word" xmlns:w="http://schemas.openxmlformats.org/wordprocessingml/2006/main" xmlns:w14="http://schemas.microsoft.com/office/word/2010/wordml" xmlns:w15="http://schemas.microsoft.com/office/word/2012/wordml" xmlns:w16cex="http://schemas.microsoft.com/office/word/2018/wordml/cex" xmlns:w16cid="http://schemas.microsoft.com/office/word/2016/wordml/cid" xmlns:w16="http://schemas.microsoft.com/office/word/2018/wordml" xmlns:w16sdtdh="http://schemas.microsoft.com/office/word/2020/wordml/sdtdatahash" xmlns:w16se="http://schemas.microsoft.com/office/word/2015/wordml/symex" xmlns:wpg="http://schemas.microsoft.com/office/word/2010/wordprocessingGroup" xmlns:wpi="http://schemas.microsoft.com/office/word/2010/wordprocessingInk" xmlns:wne="http://schemas.microsoft.com/office/word/2006/wordml" xmlns:wps="http://schemas.microsoft.com/office/word/2010/wordprocessingShape" mc:Ignorable="w14 w15 w16se w16cid w16 w16cex w16sdtdh wp14">
   <w15:person w15:author="Anderson, Brian">
     <w15:presenceInfo w15:providerId="AD" w15:userId="S::b5anderson@health.ucsd.edu::007e2feb-9ee3-4694-a5a9-0e79d13bdc19"/>
   </w15:person>
@@ -6555,11 +6694,14 @@
   <w15:person w15:author="Anderson, Brian (external email)">
     <w15:presenceInfo w15:providerId="AD" w15:userId="S::u376045@unch.unc.edu::fa292ae0-e427-4cbf-bd07-3f16dde955b4"/>
   </w15:person>
+  <w15:person w15:author="Mark Anderson">
+    <w15:presenceInfo w15:providerId="Windows Live" w15:userId="18ce7f49fe4647ad"/>
+  </w15:person>
 </w15:people>
 </file>
 
 <file path=word/styles.xml><?xml version="1.0" encoding="utf-8"?>
-<w:styles xmlns:mc="http://schemas.openxmlformats.org/markup-compatibility/2006" xmlns:r="http://schemas.openxmlformats.org/officeDocument/2006/relationships" xmlns:w="http://schemas.openxmlformats.org/wordprocessingml/2006/main" xmlns:w14="http://schemas.microsoft.com/office/word/2010/wordml" xmlns:w15="http://schemas.microsoft.com/office/word/2012/wordml" xmlns:w16cex="http://schemas.microsoft.com/office/word/2018/wordml/cex" xmlns:w16cid="http://schemas.microsoft.com/office/word/2016/wordml/cid" xmlns:w16="http://schemas.microsoft.com/office/word/2018/wordml" xmlns:w16se="http://schemas.microsoft.com/office/word/2015/wordml/symex" mc:Ignorable="w14 w15 w16se w16cid w16 w16cex">
+<w:styles xmlns:mc="http://schemas.openxmlformats.org/markup-compatibility/2006" xmlns:r="http://schemas.openxmlformats.org/officeDocument/2006/relationships" xmlns:w="http://schemas.openxmlformats.org/wordprocessingml/2006/main" xmlns:w14="http://schemas.microsoft.com/office/word/2010/wordml" xmlns:w15="http://schemas.microsoft.com/office/word/2012/wordml" xmlns:w16cex="http://schemas.microsoft.com/office/word/2018/wordml/cex" xmlns:w16cid="http://schemas.microsoft.com/office/word/2016/wordml/cid" xmlns:w16="http://schemas.microsoft.com/office/word/2018/wordml" xmlns:w16sdtdh="http://schemas.microsoft.com/office/word/2020/wordml/sdtdatahash" xmlns:w16se="http://schemas.microsoft.com/office/word/2015/wordml/symex" mc:Ignorable="w14 w15 w16se w16cid w16 w16cex w16sdtdh">
   <w:docDefaults>
     <w:rPrDefault>
       <w:rPr>
@@ -7660,23 +7802,6 @@
 </file>
 
 <file path=customXml/item1.xml><?xml version="1.0" encoding="utf-8"?>
-<p:properties xmlns:p="http://schemas.microsoft.com/office/2006/metadata/properties" xmlns:xsi="http://www.w3.org/2001/XMLSchema-instance" xmlns:pc="http://schemas.microsoft.com/office/infopath/2007/PartnerControls">
-  <documentManagement>
-    <_activity xmlns="ea492104-fcef-47d8-8536-3e555f3f0046" xsi:nil="true"/>
-  </documentManagement>
-</p:properties>
-</file>
-
-<file path=customXml/item2.xml><?xml version="1.0" encoding="utf-8"?>
-<?mso-contentType ?>
-<FormTemplates xmlns="http://schemas.microsoft.com/sharepoint/v3/contenttype/forms">
-  <Display>DocumentLibraryForm</Display>
-  <Edit>DocumentLibraryForm</Edit>
-  <New>DocumentLibraryForm</New>
-</FormTemplates>
-</file>
-
-<file path=customXml/item3.xml><?xml version="1.0" encoding="utf-8"?>
 <ct:contentTypeSchema xmlns:ct="http://schemas.microsoft.com/office/2006/metadata/contentType" xmlns:ma="http://schemas.microsoft.com/office/2006/metadata/properties/metaAttributes" ct:_="" ma:_="" ma:contentTypeName="Document" ma:contentTypeID="0x01010094F8782ECB85124AA5B203DBAA09F041" ma:contentTypeVersion="15" ma:contentTypeDescription="Create a new document." ma:contentTypeScope="" ma:versionID="01d90023500e398d1e70596507560ac8">
   <xsd:schema xmlns:xsd="http://www.w3.org/2001/XMLSchema" xmlns:xs="http://www.w3.org/2001/XMLSchema" xmlns:p="http://schemas.microsoft.com/office/2006/metadata/properties" xmlns:ns3="ea492104-fcef-47d8-8536-3e555f3f0046" xmlns:ns4="a6fa8379-8dc0-4c66-bc09-306721c4abda" targetNamespace="http://schemas.microsoft.com/office/2006/metadata/properties" ma:root="true" ma:fieldsID="b8d61bd52b7147616a321e86bfab721d" ns3:_="" ns4:_="">
     <xsd:import namespace="ea492104-fcef-47d8-8536-3e555f3f0046"/>
@@ -7911,29 +8036,28 @@
 </ct:contentTypeSchema>
 </file>
 
+<file path=customXml/item2.xml><?xml version="1.0" encoding="utf-8"?>
+<?mso-contentType ?>
+<FormTemplates xmlns="http://schemas.microsoft.com/sharepoint/v3/contenttype/forms">
+  <Display>DocumentLibraryForm</Display>
+  <Edit>DocumentLibraryForm</Edit>
+  <New>DocumentLibraryForm</New>
+</FormTemplates>
+</file>
+
+<file path=customXml/item3.xml><?xml version="1.0" encoding="utf-8"?>
+<p:properties xmlns:p="http://schemas.microsoft.com/office/2006/metadata/properties" xmlns:xsi="http://www.w3.org/2001/XMLSchema-instance" xmlns:pc="http://schemas.microsoft.com/office/infopath/2007/PartnerControls">
+  <documentManagement>
+    <_activity xmlns="ea492104-fcef-47d8-8536-3e555f3f0046" xsi:nil="true"/>
+  </documentManagement>
+</p:properties>
+</file>
+
 <file path=customXml/item4.xml><?xml version="1.0" encoding="utf-8"?>
 <b:Sources xmlns:b="http://schemas.openxmlformats.org/officeDocument/2006/bibliography" xmlns="http://schemas.openxmlformats.org/officeDocument/2006/bibliography" SelectedStyle="\APASixthEditionOfficeOnline.xsl" StyleName="APA" Version="6"/>
 </file>
 
 <file path=customXml/itemProps1.xml><?xml version="1.0" encoding="utf-8"?>
-<ds:datastoreItem xmlns:ds="http://schemas.openxmlformats.org/officeDocument/2006/customXml" ds:itemID="{9B4ABAC0-BC0E-4440-9303-1A08C7E8FBF5}">
-  <ds:schemaRefs>
-    <ds:schemaRef ds:uri="http://schemas.microsoft.com/office/2006/metadata/properties"/>
-    <ds:schemaRef ds:uri="http://schemas.microsoft.com/office/infopath/2007/PartnerControls"/>
-    <ds:schemaRef ds:uri="ea492104-fcef-47d8-8536-3e555f3f0046"/>
-  </ds:schemaRefs>
-</ds:datastoreItem>
-</file>
-
-<file path=customXml/itemProps2.xml><?xml version="1.0" encoding="utf-8"?>
-<ds:datastoreItem xmlns:ds="http://schemas.openxmlformats.org/officeDocument/2006/customXml" ds:itemID="{63BB1905-320E-4265-BB5E-3E89FE37216A}">
-  <ds:schemaRefs>
-    <ds:schemaRef ds:uri="http://schemas.microsoft.com/sharepoint/v3/contenttype/forms"/>
-  </ds:schemaRefs>
-</ds:datastoreItem>
-</file>
-
-<file path=customXml/itemProps3.xml><?xml version="1.0" encoding="utf-8"?>
 <ds:datastoreItem xmlns:ds="http://schemas.openxmlformats.org/officeDocument/2006/customXml" ds:itemID="{0D90011B-DABE-4794-8BF7-36404F6134B2}">
   <ds:schemaRefs>
     <ds:schemaRef ds:uri="http://schemas.microsoft.com/office/2006/metadata/contentType"/>
@@ -7952,6 +8076,24 @@
 </ds:datastoreItem>
 </file>
 
+<file path=customXml/itemProps2.xml><?xml version="1.0" encoding="utf-8"?>
+<ds:datastoreItem xmlns:ds="http://schemas.openxmlformats.org/officeDocument/2006/customXml" ds:itemID="{63BB1905-320E-4265-BB5E-3E89FE37216A}">
+  <ds:schemaRefs>
+    <ds:schemaRef ds:uri="http://schemas.microsoft.com/sharepoint/v3/contenttype/forms"/>
+  </ds:schemaRefs>
+</ds:datastoreItem>
+</file>
+
+<file path=customXml/itemProps3.xml><?xml version="1.0" encoding="utf-8"?>
+<ds:datastoreItem xmlns:ds="http://schemas.openxmlformats.org/officeDocument/2006/customXml" ds:itemID="{9B4ABAC0-BC0E-4440-9303-1A08C7E8FBF5}">
+  <ds:schemaRefs>
+    <ds:schemaRef ds:uri="http://schemas.microsoft.com/office/2006/metadata/properties"/>
+    <ds:schemaRef ds:uri="http://schemas.microsoft.com/office/infopath/2007/PartnerControls"/>
+    <ds:schemaRef ds:uri="ea492104-fcef-47d8-8536-3e555f3f0046"/>
+  </ds:schemaRefs>
+</ds:datastoreItem>
+</file>
+
 <file path=customXml/itemProps4.xml><?xml version="1.0" encoding="utf-8"?>
 <ds:datastoreItem xmlns:ds="http://schemas.openxmlformats.org/officeDocument/2006/customXml" ds:itemID="{229177C1-6377-4BE8-A350-5C0DE850D231}">
   <ds:schemaRefs>

</xml_diff>